<commit_message>
Proposta completa com dados do conjuge + modelo do contrato formatado para troca de variárveis
</commit_message>
<xml_diff>
--- a/ARJ.Pianopoli.Admin.6/wwwroot/Documentos/Modelo1.docx
+++ b/ARJ.Pianopoli.Admin.6/wwwroot/Documentos/Modelo1.docx
@@ -152,6 +152,15 @@
         <w:jc w:val="center"/>
         <w:rPr>
           <w:rFonts w:asciiTheme="minorHAnsi" w:hAnsiTheme="minorHAnsi"/>
+          <w:b/>
+        </w:rPr>
+      </w:pPr>
+    </w:p>
+    <w:p>
+      <w:pPr>
+        <w:jc w:val="center"/>
+        <w:rPr>
+          <w:rFonts w:asciiTheme="minorHAnsi" w:hAnsiTheme="minorHAnsi"/>
         </w:rPr>
       </w:pPr>
       <w:r>
@@ -160,6 +169,13 @@
           <w:b/>
         </w:rPr>
         <w:t>LOTE</w:t>
+      </w:r>
+      <w:r>
+        <w:rPr>
+          <w:rFonts w:asciiTheme="minorHAnsi" w:hAnsiTheme="minorHAnsi"/>
+          <w:b/>
+        </w:rPr>
+        <w:t xml:space="preserve"> [lote]</w:t>
       </w:r>
       <w:ins w:id="2" w:author="Octacilio Garcia Junior" w:date="2022-10-20T21:41:00Z">
         <w:r>
@@ -182,20 +198,6 @@
           <w:rPr>
             <w:rFonts w:asciiTheme="minorHAnsi" w:hAnsiTheme="minorHAnsi"/>
             <w:b/>
-            <w:rPrChange w:id="4" w:author="Octacilio Garcia Junior" w:date="2022-10-20T21:40:00Z">
-              <w:rPr>
-                <w:rFonts w:asciiTheme="minorHAnsi" w:hAnsiTheme="minorHAnsi"/>
-                <w:b/>
-                <w:highlight w:val="yellow"/>
-              </w:rPr>
-            </w:rPrChange>
-          </w:rPr>
-          <w:delText>---</w:delText>
-        </w:r>
-        <w:r>
-          <w:rPr>
-            <w:rFonts w:asciiTheme="minorHAnsi" w:hAnsiTheme="minorHAnsi"/>
-            <w:b/>
           </w:rPr>
           <w:delText xml:space="preserve"> </w:delText>
         </w:r>
@@ -205,27 +207,22 @@
           <w:rFonts w:asciiTheme="minorHAnsi" w:hAnsiTheme="minorHAnsi"/>
           <w:b/>
         </w:rPr>
-        <w:t xml:space="preserve">QUADRA </w:t>
-      </w:r>
-      <w:ins w:id="5" w:author="Octacilio Garcia Junior" w:date="2022-10-20T21:41:00Z">
-        <w:r>
-          <w:rPr>
-            <w:rFonts w:asciiTheme="minorHAnsi" w:hAnsiTheme="minorHAnsi"/>
-            <w:b/>
-          </w:rPr>
-          <w:t>[quadra]</w:t>
-        </w:r>
-      </w:ins>
-      <w:del w:id="6" w:author="Octacilio Garcia Junior" w:date="2022-10-20T21:41:00Z">
-        <w:r>
-          <w:rPr>
-            <w:rFonts w:asciiTheme="minorHAnsi" w:hAnsiTheme="minorHAnsi"/>
-            <w:b/>
-            <w:highlight w:val="yellow"/>
-          </w:rPr>
-          <w:delText>---</w:delText>
-        </w:r>
-      </w:del>
+        <w:t xml:space="preserve"> </w:t>
+      </w:r>
+      <w:r>
+        <w:rPr>
+          <w:rFonts w:asciiTheme="minorHAnsi" w:hAnsiTheme="minorHAnsi"/>
+          <w:b/>
+        </w:rPr>
+        <w:t>QUADRA</w:t>
+      </w:r>
+      <w:r>
+        <w:rPr>
+          <w:rFonts w:asciiTheme="minorHAnsi" w:hAnsiTheme="minorHAnsi"/>
+          <w:b/>
+        </w:rPr>
+        <w:t xml:space="preserve"> [quadra]</w:t>
+      </w:r>
     </w:p>
     <w:p>
       <w:pPr>
@@ -1337,6 +1334,7 @@
                 <w:rFonts w:asciiTheme="minorHAnsi" w:hAnsiTheme="minorHAnsi" w:cs="Arial"/>
                 <w:color w:val="000000"/>
               </w:rPr>
+              <w:lastRenderedPageBreak/>
               <w:t>Escritura do Pacto Antenupcial</w:t>
             </w:r>
           </w:p>
@@ -2554,7 +2552,13 @@
         <w:tab/>
         <w:t>Lote n.º</w:t>
       </w:r>
-      <w:ins w:id="7" w:author="Octacilio Garcia Junior" w:date="2022-10-20T21:45:00Z">
+      <w:r>
+        <w:rPr>
+          <w:rFonts w:asciiTheme="minorHAnsi" w:hAnsiTheme="minorHAnsi"/>
+        </w:rPr>
+        <w:t xml:space="preserve"> [lote]</w:t>
+      </w:r>
+      <w:ins w:id="4" w:author="Octacilio Garcia Junior" w:date="2022-10-20T21:45:00Z">
         <w:r>
           <w:rPr>
             <w:rFonts w:asciiTheme="minorHAnsi" w:hAnsiTheme="minorHAnsi"/>
@@ -2562,23 +2566,6 @@
           <w:t xml:space="preserve"> [lote]</w:t>
         </w:r>
       </w:ins>
-      <w:del w:id="8" w:author="Octacilio Garcia Junior" w:date="2022-10-20T21:45:00Z">
-        <w:r>
-          <w:rPr>
-            <w:rFonts w:asciiTheme="minorHAnsi" w:hAnsiTheme="minorHAnsi"/>
-          </w:rPr>
-          <w:delText xml:space="preserve"> </w:delText>
-        </w:r>
-        <w:r>
-          <w:rPr>
-            <w:rFonts w:asciiTheme="minorHAnsi" w:hAnsiTheme="minorHAnsi" w:cs="Arial"/>
-            <w:b/>
-            <w:spacing w:val="-3"/>
-            <w:highlight w:val="yellow"/>
-          </w:rPr>
-          <w:delText>---</w:delText>
-        </w:r>
-      </w:del>
       <w:r>
         <w:rPr>
           <w:rFonts w:asciiTheme="minorHAnsi" w:hAnsiTheme="minorHAnsi"/>
@@ -2598,7 +2585,13 @@
         </w:rPr>
         <w:t>Quadra n.º</w:t>
       </w:r>
-      <w:ins w:id="9" w:author="Octacilio Garcia Junior" w:date="2022-10-20T21:45:00Z">
+      <w:r>
+        <w:rPr>
+          <w:rFonts w:asciiTheme="minorHAnsi" w:hAnsiTheme="minorHAnsi"/>
+        </w:rPr>
+        <w:t xml:space="preserve"> [quadra]</w:t>
+      </w:r>
+      <w:ins w:id="5" w:author="Octacilio Garcia Junior" w:date="2022-10-20T21:45:00Z">
         <w:r>
           <w:rPr>
             <w:rFonts w:asciiTheme="minorHAnsi" w:hAnsiTheme="minorHAnsi"/>
@@ -2606,22 +2599,6 @@
           <w:t xml:space="preserve"> [quadra]</w:t>
         </w:r>
       </w:ins>
-      <w:del w:id="10" w:author="Octacilio Garcia Junior" w:date="2022-10-20T21:45:00Z">
-        <w:r>
-          <w:rPr>
-            <w:rFonts w:asciiTheme="minorHAnsi" w:hAnsiTheme="minorHAnsi"/>
-          </w:rPr>
-          <w:delText xml:space="preserve"> </w:delText>
-        </w:r>
-        <w:r>
-          <w:rPr>
-            <w:rFonts w:asciiTheme="minorHAnsi" w:hAnsiTheme="minorHAnsi" w:cs="Arial"/>
-            <w:spacing w:val="-3"/>
-            <w:highlight w:val="yellow"/>
-          </w:rPr>
-          <w:delText>---</w:delText>
-        </w:r>
-      </w:del>
       <w:r>
         <w:rPr>
           <w:rFonts w:asciiTheme="minorHAnsi" w:hAnsiTheme="minorHAnsi"/>
@@ -2890,21 +2867,13 @@
         <w:rPr>
           <w:rFonts w:asciiTheme="minorHAnsi" w:hAnsiTheme="minorHAnsi"/>
         </w:rPr>
-        <w:t xml:space="preserve"> tem a seguinte descrição e confrontação: </w:t>
-      </w:r>
-      <w:r>
-        <w:rPr>
-          <w:rFonts w:asciiTheme="minorHAnsi" w:hAnsiTheme="minorHAnsi" w:cs="Arial"/>
-          <w:spacing w:val="-3"/>
-          <w:highlight w:val="yellow"/>
-        </w:rPr>
-        <w:t>---</w:t>
-      </w:r>
-      <w:r>
-        <w:rPr>
-          <w:rFonts w:asciiTheme="minorHAnsi" w:hAnsiTheme="minorHAnsi"/>
-        </w:rPr>
-        <w:t>.</w:t>
+        <w:t xml:space="preserve"> tem a seguinte descrição e confrontação:</w:t>
+      </w:r>
+      <w:r>
+        <w:rPr>
+          <w:rFonts w:asciiTheme="minorHAnsi" w:hAnsiTheme="minorHAnsi"/>
+        </w:rPr>
+        <w:t xml:space="preserve"> [descritivo]</w:t>
       </w:r>
     </w:p>
     <w:p>
@@ -3062,83 +3031,28 @@
         </w:rPr>
         <w:t>é de</w:t>
       </w:r>
-      <w:ins w:id="11" w:author="Octacilio Garcia Junior" w:date="2022-10-20T21:46:00Z">
+      <w:r>
+        <w:rPr>
+          <w:rFonts w:asciiTheme="minorHAnsi" w:hAnsiTheme="minorHAnsi" w:cs="Arial"/>
+        </w:rPr>
+        <w:t xml:space="preserve"> [valorTotal] </w:t>
+      </w:r>
+      <w:ins w:id="6" w:author="Octacilio Garcia Junior" w:date="2022-10-20T21:46:00Z">
         <w:r>
           <w:rPr>
             <w:rFonts w:asciiTheme="minorHAnsi" w:hAnsiTheme="minorHAnsi" w:cs="Arial"/>
           </w:rPr>
-          <w:t xml:space="preserve"> R$ [</w:t>
+          <w:t xml:space="preserve"> R$ [preco]</w:t>
         </w:r>
-        <w:proofErr w:type="spellStart"/>
+      </w:ins>
+      <w:ins w:id="7" w:author="Octacilio Garcia Junior" w:date="2022-10-20T21:47:00Z">
         <w:r>
           <w:rPr>
             <w:rFonts w:asciiTheme="minorHAnsi" w:hAnsiTheme="minorHAnsi" w:cs="Arial"/>
           </w:rPr>
-          <w:t>preco</w:t>
-        </w:r>
-        <w:proofErr w:type="spellEnd"/>
-        <w:r>
-          <w:rPr>
-            <w:rFonts w:asciiTheme="minorHAnsi" w:hAnsiTheme="minorHAnsi" w:cs="Arial"/>
-          </w:rPr>
-          <w:t>]</w:t>
+          <w:t xml:space="preserve"> ([preco_extenso]) </w:t>
         </w:r>
       </w:ins>
-      <w:ins w:id="12" w:author="Octacilio Garcia Junior" w:date="2022-10-20T21:47:00Z">
-        <w:r>
-          <w:rPr>
-            <w:rFonts w:asciiTheme="minorHAnsi" w:hAnsiTheme="minorHAnsi" w:cs="Arial"/>
-          </w:rPr>
-          <w:t xml:space="preserve"> ([</w:t>
-        </w:r>
-        <w:proofErr w:type="spellStart"/>
-        <w:r>
-          <w:rPr>
-            <w:rFonts w:asciiTheme="minorHAnsi" w:hAnsiTheme="minorHAnsi" w:cs="Arial"/>
-          </w:rPr>
-          <w:t>preco_extenso</w:t>
-        </w:r>
-        <w:proofErr w:type="spellEnd"/>
-        <w:r>
-          <w:rPr>
-            <w:rFonts w:asciiTheme="minorHAnsi" w:hAnsiTheme="minorHAnsi" w:cs="Arial"/>
-          </w:rPr>
-          <w:t xml:space="preserve">]) </w:t>
-        </w:r>
-      </w:ins>
-      <w:del w:id="13" w:author="Octacilio Garcia Junior" w:date="2022-10-20T21:46:00Z">
-        <w:r>
-          <w:rPr>
-            <w:rFonts w:asciiTheme="minorHAnsi" w:hAnsiTheme="minorHAnsi" w:cs="Arial"/>
-          </w:rPr>
-          <w:delText xml:space="preserve"> </w:delText>
-        </w:r>
-        <w:r>
-          <w:rPr>
-            <w:rFonts w:asciiTheme="minorHAnsi" w:hAnsiTheme="minorHAnsi" w:cs="Arial"/>
-            <w:b/>
-            <w:highlight w:val="yellow"/>
-          </w:rPr>
-          <w:delText>R$ --- (---</w:delText>
-        </w:r>
-        <w:r>
-          <w:rPr>
-            <w:rFonts w:asciiTheme="minorHAnsi" w:hAnsiTheme="minorHAnsi" w:cs="Arial"/>
-            <w:b/>
-            <w:highlight w:val="yellow"/>
-          </w:rPr>
-          <w:delText>)</w:delText>
-        </w:r>
-      </w:del>
-      <w:del w:id="14" w:author="Octacilio Garcia Junior" w:date="2022-10-20T21:47:00Z">
-        <w:r>
-          <w:rPr>
-            <w:rFonts w:asciiTheme="minorHAnsi" w:hAnsiTheme="minorHAnsi" w:cs="Arial"/>
-            <w:highlight w:val="yellow"/>
-          </w:rPr>
-          <w:delText xml:space="preserve"> </w:delText>
-        </w:r>
-      </w:del>
       <w:r>
         <w:rPr>
           <w:rFonts w:asciiTheme="minorHAnsi" w:hAnsiTheme="minorHAnsi" w:cs="Arial"/>
@@ -3275,41 +3189,31 @@
         <w:rPr>
           <w:rFonts w:asciiTheme="minorHAnsi" w:hAnsiTheme="minorHAnsi" w:cs="Arial"/>
         </w:rPr>
-        <w:t xml:space="preserve">totaliza o montante de R$ </w:t>
-      </w:r>
-      <w:r>
-        <w:rPr>
-          <w:rFonts w:asciiTheme="minorHAnsi" w:hAnsiTheme="minorHAnsi" w:cs="Arial"/>
-          <w:b/>
-          <w:highlight w:val="yellow"/>
-        </w:rPr>
-        <w:t>--- (---)</w:t>
-      </w:r>
-      <w:r>
-        <w:rPr>
-          <w:rFonts w:asciiTheme="minorHAnsi" w:hAnsiTheme="minorHAnsi" w:cs="Arial"/>
-        </w:rPr>
-        <w:t xml:space="preserve"> em:</w:t>
-      </w:r>
-      <w:r>
-        <w:rPr>
-          <w:rFonts w:asciiTheme="minorHAnsi" w:hAnsiTheme="minorHAnsi" w:cs="Arial"/>
-        </w:rPr>
-        <w:t xml:space="preserve"> </w:t>
-      </w:r>
-      <w:r>
-        <w:rPr>
-          <w:rFonts w:asciiTheme="minorHAnsi" w:hAnsiTheme="minorHAnsi" w:cs="Arial"/>
-          <w:highlight w:val="yellow"/>
-        </w:rPr>
-        <w:t>---</w:t>
-      </w:r>
-      <w:r>
-        <w:rPr>
-          <w:rFonts w:asciiTheme="minorHAnsi" w:hAnsiTheme="minorHAnsi" w:cs="Arial"/>
-          <w:highlight w:val="yellow"/>
-        </w:rPr>
-        <w:t xml:space="preserve"> (12 / 24 / 36/ 48 / 60) meses.</w:t>
+        <w:t>totaliza o montante de R$</w:t>
+      </w:r>
+      <w:r>
+        <w:rPr>
+          <w:rFonts w:asciiTheme="minorHAnsi" w:hAnsiTheme="minorHAnsi" w:cs="Arial"/>
+        </w:rPr>
+        <w:t xml:space="preserve"> [valorTotalCorrigido] </w:t>
+      </w:r>
+      <w:r>
+        <w:rPr>
+          <w:rFonts w:asciiTheme="minorHAnsi" w:hAnsiTheme="minorHAnsi" w:cs="Arial"/>
+        </w:rPr>
+        <w:t>em:</w:t>
+      </w:r>
+      <w:r>
+        <w:rPr>
+          <w:rFonts w:asciiTheme="minorHAnsi" w:hAnsiTheme="minorHAnsi" w:cs="Arial"/>
+        </w:rPr>
+        <w:t xml:space="preserve"> [</w:t>
+      </w:r>
+      <w:r>
+        <w:rPr>
+          <w:rFonts w:asciiTheme="minorHAnsi" w:hAnsiTheme="minorHAnsi" w:cs="Arial"/>
+        </w:rPr>
+        <w:t>totalMeses].</w:t>
       </w:r>
     </w:p>
     <w:p>
@@ -3541,14 +3445,13 @@
         <w:rPr>
           <w:rFonts w:asciiTheme="minorHAnsi" w:hAnsiTheme="minorHAnsi"/>
         </w:rPr>
-        <w:t xml:space="preserve"> totaliza </w:t>
-      </w:r>
-      <w:r>
-        <w:rPr>
-          <w:rFonts w:asciiTheme="minorHAnsi" w:hAnsiTheme="minorHAnsi"/>
-          <w:highlight w:val="yellow"/>
-        </w:rPr>
-        <w:t>R$--- (---),</w:t>
+        <w:t xml:space="preserve"> totaliza</w:t>
+      </w:r>
+      <w:r>
+        <w:rPr>
+          <w:rFonts w:asciiTheme="minorHAnsi" w:hAnsiTheme="minorHAnsi"/>
+        </w:rPr>
+        <w:t xml:space="preserve"> [valorCorretagem],</w:t>
       </w:r>
       <w:r>
         <w:rPr>
@@ -3575,11 +3478,11 @@
         <w:tblLook w:val="04A0" w:firstRow="1" w:lastRow="0" w:firstColumn="1" w:lastColumn="0" w:noHBand="0" w:noVBand="1"/>
       </w:tblPr>
       <w:tblGrid>
-        <w:gridCol w:w="1593"/>
-        <w:gridCol w:w="1581"/>
-        <w:gridCol w:w="1500"/>
-        <w:gridCol w:w="1562"/>
+        <w:gridCol w:w="1113"/>
+        <w:gridCol w:w="882"/>
         <w:gridCol w:w="1410"/>
+        <w:gridCol w:w="2195"/>
+        <w:gridCol w:w="2046"/>
       </w:tblGrid>
       <w:tr>
         <w:tc>
@@ -3701,6 +3604,12 @@
                 <w:rFonts w:asciiTheme="minorHAnsi" w:hAnsiTheme="minorHAnsi"/>
               </w:rPr>
             </w:pPr>
+            <w:r>
+              <w:rPr>
+                <w:rFonts w:asciiTheme="minorHAnsi" w:hAnsiTheme="minorHAnsi"/>
+              </w:rPr>
+              <w:t>[Corretor]</w:t>
+            </w:r>
           </w:p>
         </w:tc>
         <w:tc>
@@ -3715,6 +3624,12 @@
                 <w:rFonts w:asciiTheme="minorHAnsi" w:hAnsiTheme="minorHAnsi"/>
               </w:rPr>
             </w:pPr>
+            <w:r>
+              <w:rPr>
+                <w:rFonts w:asciiTheme="minorHAnsi" w:hAnsiTheme="minorHAnsi"/>
+              </w:rPr>
+              <w:t>[Cresci]</w:t>
+            </w:r>
           </w:p>
         </w:tc>
         <w:tc>
@@ -3729,6 +3644,12 @@
                 <w:rFonts w:asciiTheme="minorHAnsi" w:hAnsiTheme="minorHAnsi"/>
               </w:rPr>
             </w:pPr>
+            <w:r>
+              <w:rPr>
+                <w:rFonts w:asciiTheme="minorHAnsi" w:hAnsiTheme="minorHAnsi"/>
+              </w:rPr>
+              <w:t>[CpfCorretor]</w:t>
+            </w:r>
           </w:p>
         </w:tc>
         <w:tc>
@@ -3743,6 +3664,12 @@
                 <w:rFonts w:asciiTheme="minorHAnsi" w:hAnsiTheme="minorHAnsi"/>
               </w:rPr>
             </w:pPr>
+            <w:r>
+              <w:rPr>
+                <w:rFonts w:asciiTheme="minorHAnsi" w:hAnsiTheme="minorHAnsi"/>
+              </w:rPr>
+              <w:t>[valorCorretagemDec]</w:t>
+            </w:r>
           </w:p>
         </w:tc>
         <w:tc>
@@ -3757,6 +3684,12 @@
                 <w:rFonts w:asciiTheme="minorHAnsi" w:hAnsiTheme="minorHAnsi"/>
               </w:rPr>
             </w:pPr>
+            <w:r>
+              <w:rPr>
+                <w:rFonts w:asciiTheme="minorHAnsi" w:hAnsiTheme="minorHAnsi"/>
+              </w:rPr>
+              <w:t>[DataPgCorretagem]</w:t>
+            </w:r>
           </w:p>
         </w:tc>
       </w:tr>
@@ -4212,191 +4145,159 @@
           <w:rFonts w:asciiTheme="minorHAnsi" w:hAnsiTheme="minorHAnsi"/>
           <w:spacing w:val="-3"/>
         </w:rPr>
-        <w:t xml:space="preserve">a parcela de R$ </w:t>
-      </w:r>
-      <w:r>
-        <w:rPr>
-          <w:rFonts w:asciiTheme="minorHAnsi" w:hAnsiTheme="minorHAnsi" w:cs="Arial"/>
+        <w:t>a parcela de R$</w:t>
+      </w:r>
+      <w:r>
+        <w:rPr>
+          <w:rFonts w:asciiTheme="minorHAnsi" w:hAnsiTheme="minorHAnsi"/>
+          <w:spacing w:val="-3"/>
+        </w:rPr>
+        <w:t xml:space="preserve"> [ValorEntrada]</w:t>
+      </w:r>
+      <w:r>
+        <w:rPr>
+          <w:rFonts w:asciiTheme="minorHAnsi" w:hAnsiTheme="minorHAnsi"/>
+          <w:spacing w:val="-3"/>
+        </w:rPr>
+        <w:t xml:space="preserve"> (a “Parcela de Sinal”), </w:t>
+      </w:r>
+      <w:r>
+        <w:rPr>
+          <w:rFonts w:asciiTheme="minorHAnsi" w:hAnsiTheme="minorHAnsi" w:cs="Arial"/>
+          <w:b/>
+        </w:rPr>
+        <w:t>correspondente a</w:t>
+      </w:r>
+      <w:r>
+        <w:rPr>
+          <w:rFonts w:asciiTheme="minorHAnsi" w:hAnsiTheme="minorHAnsi" w:cs="Arial"/>
+          <w:b/>
+        </w:rPr>
+        <w:t xml:space="preserve"> </w:t>
+      </w:r>
+      <w:r>
+        <w:rPr>
+          <w:rFonts w:asciiTheme="minorHAnsi" w:hAnsiTheme="minorHAnsi" w:cs="Arial"/>
+          <w:b/>
+        </w:rPr>
+        <w:t>15%</w:t>
+      </w:r>
+      <w:r>
+        <w:rPr>
+          <w:rFonts w:asciiTheme="minorHAnsi" w:hAnsiTheme="minorHAnsi" w:cs="Arial"/>
+          <w:b/>
+        </w:rPr>
+        <w:t xml:space="preserve"> </w:t>
+      </w:r>
+      <w:r>
+        <w:rPr>
+          <w:rFonts w:asciiTheme="minorHAnsi" w:hAnsiTheme="minorHAnsi" w:cs="Arial"/>
+          <w:b/>
+        </w:rPr>
+        <w:t>(</w:t>
+      </w:r>
+      <w:r>
+        <w:rPr>
+          <w:rFonts w:asciiTheme="minorHAnsi" w:hAnsiTheme="minorHAnsi" w:cs="Arial"/>
+          <w:b/>
+        </w:rPr>
+        <w:t>quinze porcento)</w:t>
+      </w:r>
+      <w:r>
+        <w:rPr>
+          <w:rFonts w:asciiTheme="minorHAnsi" w:hAnsiTheme="minorHAnsi" w:cs="Arial"/>
+        </w:rPr>
+        <w:t xml:space="preserve"> do </w:t>
+      </w:r>
+      <w:r>
+        <w:rPr>
+          <w:rFonts w:asciiTheme="minorHAnsi" w:hAnsiTheme="minorHAnsi" w:cs="Arial"/>
+        </w:rPr>
+        <w:t>Preço</w:t>
+      </w:r>
+      <w:r>
+        <w:rPr>
+          <w:rFonts w:asciiTheme="minorHAnsi" w:hAnsiTheme="minorHAnsi" w:cs="Arial"/>
+        </w:rPr>
+        <w:t xml:space="preserve">, </w:t>
+      </w:r>
+      <w:r>
+        <w:rPr>
+          <w:rFonts w:asciiTheme="minorHAnsi" w:hAnsiTheme="minorHAnsi" w:cs="Arial"/>
+        </w:rPr>
+        <w:t xml:space="preserve">por meio de boleto bancário emitido </w:t>
+      </w:r>
+      <w:r>
+        <w:rPr>
+          <w:rFonts w:asciiTheme="minorHAnsi" w:hAnsiTheme="minorHAnsi"/>
+          <w:b/>
+          <w:spacing w:val="-3"/>
+        </w:rPr>
+        <w:t>neste ato</w:t>
+      </w:r>
+      <w:r>
+        <w:rPr>
+          <w:rFonts w:asciiTheme="minorHAnsi" w:hAnsiTheme="minorHAnsi"/>
+          <w:spacing w:val="-3"/>
+        </w:rPr>
+        <w:t xml:space="preserve">, e da qual a </w:t>
+      </w:r>
+      <w:r>
+        <w:rPr>
+          <w:rFonts w:asciiTheme="minorHAnsi" w:hAnsiTheme="minorHAnsi"/>
+          <w:b/>
+        </w:rPr>
+        <w:t>ARJ</w:t>
+      </w:r>
+      <w:r>
+        <w:rPr>
+          <w:rFonts w:asciiTheme="minorHAnsi" w:hAnsiTheme="minorHAnsi"/>
+          <w:spacing w:val="-3"/>
+        </w:rPr>
+        <w:t xml:space="preserve"> dá a devida quitação, condicionada à efetiva compensação </w:t>
+      </w:r>
+      <w:r>
+        <w:rPr>
+          <w:rFonts w:asciiTheme="minorHAnsi" w:hAnsiTheme="minorHAnsi"/>
+          <w:spacing w:val="-3"/>
+        </w:rPr>
+        <w:t>do boleto bancário nº</w:t>
+      </w:r>
+      <w:r>
+        <w:rPr>
+          <w:rFonts w:asciiTheme="minorHAnsi" w:hAnsiTheme="minorHAnsi"/>
+          <w:spacing w:val="-3"/>
+        </w:rPr>
+        <w:t xml:space="preserve"> [numeroBoleto]</w:t>
+      </w:r>
+      <w:r>
+        <w:rPr>
+          <w:rFonts w:asciiTheme="minorHAnsi" w:hAnsiTheme="minorHAnsi"/>
+          <w:spacing w:val="-3"/>
+        </w:rPr>
+        <w:t xml:space="preserve">, emitido pelo banco </w:t>
+      </w:r>
+      <w:r>
+        <w:rPr>
+          <w:rFonts w:asciiTheme="minorHAnsi" w:hAnsiTheme="minorHAnsi"/>
           <w:spacing w:val="-3"/>
           <w:highlight w:val="yellow"/>
         </w:rPr>
-        <w:t>---</w:t>
+        <w:t>XXXXXX,</w:t>
       </w:r>
       <w:r>
         <w:rPr>
           <w:rFonts w:asciiTheme="minorHAnsi" w:hAnsiTheme="minorHAnsi"/>
           <w:spacing w:val="-3"/>
         </w:rPr>
-        <w:t xml:space="preserve"> (</w:t>
-      </w:r>
-      <w:r>
-        <w:rPr>
-          <w:rFonts w:asciiTheme="minorHAnsi" w:hAnsiTheme="minorHAnsi" w:cs="Arial"/>
+        <w:t xml:space="preserve"> Termo de Proposta nº </w:t>
+      </w:r>
+      <w:r>
+        <w:rPr>
+          <w:rFonts w:asciiTheme="minorHAnsi" w:hAnsiTheme="minorHAnsi"/>
           <w:spacing w:val="-3"/>
-          <w:highlight w:val="yellow"/>
-        </w:rPr>
-        <w:t>---</w:t>
-      </w:r>
-      <w:r>
-        <w:rPr>
-          <w:rFonts w:asciiTheme="minorHAnsi" w:hAnsiTheme="minorHAnsi"/>
-          <w:spacing w:val="-3"/>
-        </w:rPr>
-        <w:t xml:space="preserve">) (a “Parcela de Sinal”), </w:t>
-      </w:r>
-      <w:r>
-        <w:rPr>
-          <w:rFonts w:asciiTheme="minorHAnsi" w:hAnsiTheme="minorHAnsi" w:cs="Arial"/>
-          <w:b/>
-        </w:rPr>
-        <w:t>correspondente a</w:t>
-      </w:r>
-      <w:r>
-        <w:rPr>
-          <w:rFonts w:asciiTheme="minorHAnsi" w:hAnsiTheme="minorHAnsi" w:cs="Arial"/>
-          <w:b/>
-        </w:rPr>
-        <w:t xml:space="preserve"> </w:t>
-      </w:r>
-      <w:r>
-        <w:rPr>
-          <w:rFonts w:asciiTheme="minorHAnsi" w:hAnsiTheme="minorHAnsi" w:cs="Arial"/>
-          <w:b/>
-        </w:rPr>
-        <w:t>15%</w:t>
-      </w:r>
-      <w:r>
-        <w:rPr>
-          <w:rFonts w:asciiTheme="minorHAnsi" w:hAnsiTheme="minorHAnsi" w:cs="Arial"/>
-          <w:b/>
-        </w:rPr>
-        <w:t xml:space="preserve"> </w:t>
-      </w:r>
-      <w:r>
-        <w:rPr>
-          <w:rFonts w:asciiTheme="minorHAnsi" w:hAnsiTheme="minorHAnsi" w:cs="Arial"/>
-          <w:b/>
-        </w:rPr>
-        <w:t>(</w:t>
-      </w:r>
-      <w:r>
-        <w:rPr>
-          <w:rFonts w:asciiTheme="minorHAnsi" w:hAnsiTheme="minorHAnsi" w:cs="Arial"/>
-          <w:b/>
-        </w:rPr>
-        <w:t>quinze porcento)</w:t>
-      </w:r>
-      <w:r>
-        <w:rPr>
-          <w:rFonts w:asciiTheme="minorHAnsi" w:hAnsiTheme="minorHAnsi" w:cs="Arial"/>
-        </w:rPr>
-        <w:t xml:space="preserve"> do </w:t>
-      </w:r>
-      <w:r>
-        <w:rPr>
-          <w:rFonts w:asciiTheme="minorHAnsi" w:hAnsiTheme="minorHAnsi" w:cs="Arial"/>
-        </w:rPr>
-        <w:t>Preço</w:t>
-      </w:r>
-      <w:r>
-        <w:rPr>
-          <w:rFonts w:asciiTheme="minorHAnsi" w:hAnsiTheme="minorHAnsi" w:cs="Arial"/>
-        </w:rPr>
-        <w:t xml:space="preserve">, </w:t>
-      </w:r>
-      <w:r>
-        <w:rPr>
-          <w:rFonts w:asciiTheme="minorHAnsi" w:hAnsiTheme="minorHAnsi" w:cs="Arial"/>
-        </w:rPr>
-        <w:t xml:space="preserve">por meio de boleto bancário emitido </w:t>
-      </w:r>
-      <w:r>
-        <w:rPr>
-          <w:rFonts w:asciiTheme="minorHAnsi" w:hAnsiTheme="minorHAnsi"/>
-          <w:b/>
-          <w:spacing w:val="-3"/>
-        </w:rPr>
-        <w:t>neste ato</w:t>
-      </w:r>
-      <w:r>
-        <w:rPr>
-          <w:rFonts w:asciiTheme="minorHAnsi" w:hAnsiTheme="minorHAnsi"/>
-          <w:spacing w:val="-3"/>
-        </w:rPr>
-        <w:t xml:space="preserve">, e da qual a </w:t>
-      </w:r>
-      <w:r>
-        <w:rPr>
-          <w:rFonts w:asciiTheme="minorHAnsi" w:hAnsiTheme="minorHAnsi"/>
-          <w:b/>
-        </w:rPr>
-        <w:t>ARJ</w:t>
-      </w:r>
-      <w:r>
-        <w:rPr>
-          <w:rFonts w:asciiTheme="minorHAnsi" w:hAnsiTheme="minorHAnsi"/>
-          <w:spacing w:val="-3"/>
-        </w:rPr>
-        <w:t xml:space="preserve"> dá a devida quitação, condicionada à efetiva compensação </w:t>
-      </w:r>
-      <w:r>
-        <w:rPr>
-          <w:rFonts w:asciiTheme="minorHAnsi" w:hAnsiTheme="minorHAnsi"/>
-          <w:spacing w:val="-3"/>
-        </w:rPr>
-        <w:t xml:space="preserve">do boleto bancário nº </w:t>
-      </w:r>
-      <w:r>
-        <w:rPr>
-          <w:rFonts w:asciiTheme="minorHAnsi" w:hAnsiTheme="minorHAnsi"/>
-          <w:spacing w:val="-3"/>
-          <w:highlight w:val="yellow"/>
-        </w:rPr>
-        <w:t>---</w:t>
-      </w:r>
-      <w:r>
-        <w:rPr>
-          <w:rFonts w:asciiTheme="minorHAnsi" w:hAnsiTheme="minorHAnsi"/>
-          <w:spacing w:val="-3"/>
-        </w:rPr>
-        <w:t xml:space="preserve">, emitido pelo banco </w:t>
-      </w:r>
-      <w:r>
-        <w:rPr>
-          <w:rFonts w:asciiTheme="minorHAnsi" w:hAnsiTheme="minorHAnsi"/>
-          <w:spacing w:val="-3"/>
-          <w:highlight w:val="yellow"/>
-        </w:rPr>
-        <w:t>XXXXXX,</w:t>
-      </w:r>
-      <w:r>
-        <w:rPr>
-          <w:rFonts w:asciiTheme="minorHAnsi" w:hAnsiTheme="minorHAnsi"/>
-          <w:spacing w:val="-3"/>
-        </w:rPr>
-        <w:t xml:space="preserve"> Termo de Proposta nº </w:t>
-      </w:r>
-      <w:r>
-        <w:rPr>
-          <w:rFonts w:asciiTheme="minorHAnsi" w:hAnsiTheme="minorHAnsi"/>
-          <w:spacing w:val="-3"/>
-          <w:highlight w:val="yellow"/>
-        </w:rPr>
-        <w:t>XXXXXXXXXX</w:t>
-      </w:r>
-      <w:r>
-        <w:rPr>
-          <w:rFonts w:asciiTheme="minorHAnsi" w:hAnsiTheme="minorHAnsi"/>
-          <w:spacing w:val="-3"/>
-        </w:rPr>
-        <w:t xml:space="preserve"> </w:t>
-      </w:r>
-      <w:r>
-        <w:rPr>
-          <w:rFonts w:asciiTheme="minorHAnsi" w:hAnsiTheme="minorHAnsi"/>
-          <w:spacing w:val="-3"/>
-        </w:rPr>
-        <w:t xml:space="preserve"> </w:t>
+        </w:rPr>
+        <w:t>[numeroProposta].</w:t>
       </w:r>
       <w:r>
         <w:rPr>
@@ -4459,35 +4360,19 @@
           <w:rFonts w:asciiTheme="minorHAnsi" w:hAnsiTheme="minorHAnsi"/>
         </w:rPr>
         <w:tab/>
-        <w:t xml:space="preserve">a parcela de R$ </w:t>
-      </w:r>
-      <w:r>
-        <w:rPr>
-          <w:rFonts w:asciiTheme="minorHAnsi" w:hAnsiTheme="minorHAnsi" w:cs="Arial"/>
-          <w:spacing w:val="-3"/>
-          <w:highlight w:val="yellow"/>
-        </w:rPr>
-        <w:t>---</w:t>
-      </w:r>
-      <w:r>
-        <w:rPr>
-          <w:rFonts w:asciiTheme="minorHAnsi" w:hAnsiTheme="minorHAnsi"/>
-        </w:rPr>
-        <w:t xml:space="preserve"> (</w:t>
-      </w:r>
-      <w:r>
-        <w:rPr>
-          <w:rFonts w:asciiTheme="minorHAnsi" w:hAnsiTheme="minorHAnsi" w:cs="Arial"/>
-          <w:spacing w:val="-3"/>
-          <w:highlight w:val="yellow"/>
-        </w:rPr>
-        <w:t>---</w:t>
-      </w:r>
-      <w:r>
-        <w:rPr>
-          <w:rFonts w:asciiTheme="minorHAnsi" w:hAnsiTheme="minorHAnsi"/>
-        </w:rPr>
-        <w:t>) (o “Saldo do Preço”),</w:t>
+        <w:t>a parcela de R$</w:t>
+      </w:r>
+      <w:r>
+        <w:rPr>
+          <w:rFonts w:asciiTheme="minorHAnsi" w:hAnsiTheme="minorHAnsi"/>
+        </w:rPr>
+        <w:t xml:space="preserve"> [valorParcelaMensal]</w:t>
+      </w:r>
+      <w:r>
+        <w:rPr>
+          <w:rFonts w:asciiTheme="minorHAnsi" w:hAnsiTheme="minorHAnsi"/>
+        </w:rPr>
+        <w:t xml:space="preserve"> (o “Saldo do Preço”),</w:t>
       </w:r>
       <w:r>
         <w:rPr>
@@ -4647,40 +4532,31 @@
         <w:rPr>
           <w:rFonts w:asciiTheme="minorHAnsi" w:hAnsiTheme="minorHAnsi" w:cs="Arial"/>
         </w:rPr>
-        <w:t xml:space="preserve"> -</w:t>
-      </w:r>
-      <w:r>
-        <w:rPr>
-          <w:rFonts w:asciiTheme="minorHAnsi" w:hAnsiTheme="minorHAnsi" w:cs="Arial"/>
-        </w:rPr>
-        <w:t xml:space="preserve">  </w:t>
-      </w:r>
-      <w:r>
-        <w:rPr>
-          <w:rFonts w:asciiTheme="minorHAnsi" w:hAnsiTheme="minorHAnsi" w:cs="Arial"/>
-          <w:highlight w:val="yellow"/>
-        </w:rPr>
-        <w:t>--- (</w:t>
-      </w:r>
-      <w:r>
-        <w:rPr>
-          <w:rFonts w:asciiTheme="minorHAnsi" w:hAnsiTheme="minorHAnsi" w:cs="Arial"/>
-          <w:highlight w:val="yellow"/>
-        </w:rPr>
-        <w:t>12/24/36/48/60</w:t>
-      </w:r>
-      <w:r>
-        <w:rPr>
-          <w:rFonts w:asciiTheme="minorHAnsi" w:hAnsiTheme="minorHAnsi" w:cs="Arial"/>
-          <w:highlight w:val="yellow"/>
-        </w:rPr>
-        <w:t>)</w:t>
-      </w:r>
-      <w:r>
-        <w:rPr>
-          <w:rFonts w:asciiTheme="minorHAnsi" w:hAnsiTheme="minorHAnsi" w:cs="Arial"/>
-        </w:rPr>
-        <w:t xml:space="preserve"> prestações </w:t>
+        <w:t xml:space="preserve"> </w:t>
+      </w:r>
+      <w:r>
+        <w:rPr>
+          <w:rFonts w:asciiTheme="minorHAnsi" w:hAnsiTheme="minorHAnsi" w:cs="Arial"/>
+        </w:rPr>
+        <w:t>–</w:t>
+      </w:r>
+      <w:r>
+        <w:rPr>
+          <w:rFonts w:asciiTheme="minorHAnsi" w:hAnsiTheme="minorHAnsi" w:cs="Arial"/>
+        </w:rPr>
+        <w:t xml:space="preserve"> </w:t>
+      </w:r>
+      <w:r>
+        <w:rPr>
+          <w:rFonts w:asciiTheme="minorHAnsi" w:hAnsiTheme="minorHAnsi" w:cs="Arial"/>
+        </w:rPr>
+        <w:t xml:space="preserve">[planoPagamento] </w:t>
+      </w:r>
+      <w:r>
+        <w:rPr>
+          <w:rFonts w:asciiTheme="minorHAnsi" w:hAnsiTheme="minorHAnsi" w:cs="Arial"/>
+        </w:rPr>
+        <w:t xml:space="preserve">prestações </w:t>
       </w:r>
       <w:r>
         <w:rPr>
@@ -4693,7 +4569,19 @@
         <w:rPr>
           <w:rFonts w:asciiTheme="minorHAnsi" w:hAnsiTheme="minorHAnsi" w:cs="Arial"/>
         </w:rPr>
-        <w:t xml:space="preserve">, iguais e sucessivas, corrigidas monetariamente  na forma do </w:t>
+        <w:t xml:space="preserve">, iguais e sucessivas, corrigidas </w:t>
+      </w:r>
+      <w:r>
+        <w:rPr>
+          <w:rFonts w:asciiTheme="minorHAnsi" w:hAnsiTheme="minorHAnsi" w:cs="Arial"/>
+        </w:rPr>
+        <w:t>monetariamente na</w:t>
+      </w:r>
+      <w:r>
+        <w:rPr>
+          <w:rFonts w:asciiTheme="minorHAnsi" w:hAnsiTheme="minorHAnsi" w:cs="Arial"/>
+        </w:rPr>
+        <w:t xml:space="preserve"> forma do </w:t>
       </w:r>
       <w:r>
         <w:rPr>
@@ -4706,14 +4594,7 @@
         <w:rPr>
           <w:rFonts w:asciiTheme="minorHAnsi" w:hAnsiTheme="minorHAnsi" w:cs="Arial"/>
         </w:rPr>
-        <w:t xml:space="preserve">, no valor unitário de R$ </w:t>
-      </w:r>
-      <w:r>
-        <w:rPr>
-          <w:rFonts w:asciiTheme="minorHAnsi" w:hAnsiTheme="minorHAnsi" w:cs="Arial"/>
-          <w:highlight w:val="yellow"/>
-        </w:rPr>
-        <w:t>--- (---),</w:t>
+        <w:t>, no valor unitário de R$</w:t>
       </w:r>
       <w:r>
         <w:rPr>
@@ -4723,6 +4604,24 @@
       </w:r>
       <w:r>
         <w:rPr>
+          <w:rFonts w:asciiTheme="minorHAnsi" w:hAnsiTheme="minorHAnsi"/>
+        </w:rPr>
+        <w:t>[valorParcelaMensal]</w:t>
+      </w:r>
+      <w:r>
+        <w:rPr>
+          <w:rFonts w:asciiTheme="minorHAnsi" w:hAnsiTheme="minorHAnsi"/>
+        </w:rPr>
+        <w:t>,</w:t>
+      </w:r>
+      <w:r>
+        <w:rPr>
+          <w:rFonts w:asciiTheme="minorHAnsi" w:hAnsiTheme="minorHAnsi" w:cs="Arial"/>
+        </w:rPr>
+        <w:t xml:space="preserve"> </w:t>
+      </w:r>
+      <w:r>
+        <w:rPr>
           <w:rFonts w:asciiTheme="minorHAnsi" w:hAnsiTheme="minorHAnsi" w:cs="Arial"/>
         </w:rPr>
         <w:t>vencendo-se a primeira (1.ª) no</w:t>
@@ -4731,20 +4630,19 @@
         <w:rPr>
           <w:rFonts w:asciiTheme="minorHAnsi" w:hAnsiTheme="minorHAnsi" w:cs="Arial"/>
         </w:rPr>
-        <w:t xml:space="preserve"> dia </w:t>
-      </w:r>
-      <w:r>
-        <w:rPr>
-          <w:rFonts w:asciiTheme="minorHAnsi" w:hAnsiTheme="minorHAnsi" w:cs="Arial"/>
-          <w:highlight w:val="yellow"/>
-        </w:rPr>
-        <w:t>--- de --- de ---,</w:t>
-      </w:r>
-      <w:r>
-        <w:rPr>
-          <w:rFonts w:asciiTheme="minorHAnsi" w:hAnsiTheme="minorHAnsi" w:cs="Arial"/>
-        </w:rPr>
-        <w:t xml:space="preserve"> e as demais nos mesmos dias dos meses subsequentes, até final liquidação;</w:t>
+        <w:t xml:space="preserve"> dia</w:t>
+      </w:r>
+      <w:r>
+        <w:rPr>
+          <w:rFonts w:asciiTheme="minorHAnsi" w:hAnsiTheme="minorHAnsi" w:cs="Arial"/>
+        </w:rPr>
+        <w:t xml:space="preserve"> [primeiroVencimento], </w:t>
+      </w:r>
+      <w:r>
+        <w:rPr>
+          <w:rFonts w:asciiTheme="minorHAnsi" w:hAnsiTheme="minorHAnsi" w:cs="Arial"/>
+        </w:rPr>
+        <w:t>e as demais nos mesmos dias dos meses subsequentes, até final liquidação;</w:t>
       </w:r>
     </w:p>
     <w:p>
@@ -4782,31 +4680,23 @@
         <w:rPr>
           <w:rFonts w:asciiTheme="minorHAnsi" w:hAnsiTheme="minorHAnsi" w:cs="Arial"/>
         </w:rPr>
-        <w:t xml:space="preserve"> - </w:t>
-      </w:r>
-      <w:r>
-        <w:rPr>
-          <w:rFonts w:asciiTheme="minorHAnsi" w:hAnsiTheme="minorHAnsi" w:cs="Arial"/>
-        </w:rPr>
         <w:t xml:space="preserve"> </w:t>
       </w:r>
       <w:r>
         <w:rPr>
           <w:rFonts w:asciiTheme="minorHAnsi" w:hAnsiTheme="minorHAnsi" w:cs="Arial"/>
-          <w:highlight w:val="yellow"/>
-        </w:rPr>
-        <w:t>--- (---)</w:t>
-      </w:r>
-      <w:r>
-        <w:rPr>
-          <w:rFonts w:asciiTheme="minorHAnsi" w:hAnsiTheme="minorHAnsi" w:cs="Arial"/>
-        </w:rPr>
-        <w:t xml:space="preserve"> prestações </w:t>
-      </w:r>
-      <w:r>
-        <w:rPr>
-          <w:rFonts w:asciiTheme="minorHAnsi" w:hAnsiTheme="minorHAnsi" w:cs="Arial"/>
-          <w:b/>
+        </w:rPr>
+        <w:t xml:space="preserve">– [numeroPrestacoesSemestral] </w:t>
+      </w:r>
+      <w:r>
+        <w:rPr>
+          <w:rFonts w:asciiTheme="minorHAnsi" w:hAnsiTheme="minorHAnsi" w:cs="Arial"/>
+        </w:rPr>
+        <w:t>prestações</w:t>
+      </w:r>
+      <w:r>
+        <w:rPr>
+          <w:rFonts w:asciiTheme="minorHAnsi" w:hAnsiTheme="minorHAnsi" w:cs="Arial"/>
         </w:rPr>
         <w:t xml:space="preserve"> </w:t>
       </w:r>
@@ -4822,7 +4712,19 @@
         <w:rPr>
           <w:rFonts w:asciiTheme="minorHAnsi" w:hAnsiTheme="minorHAnsi" w:cs="Arial"/>
         </w:rPr>
-        <w:t xml:space="preserve">, iguais e sucessivas, corrigidas monetariamente  na forma do </w:t>
+        <w:t xml:space="preserve">, iguais e sucessivas, corrigidas </w:t>
+      </w:r>
+      <w:r>
+        <w:rPr>
+          <w:rFonts w:asciiTheme="minorHAnsi" w:hAnsiTheme="minorHAnsi" w:cs="Arial"/>
+        </w:rPr>
+        <w:t>monetariamente na</w:t>
+      </w:r>
+      <w:r>
+        <w:rPr>
+          <w:rFonts w:asciiTheme="minorHAnsi" w:hAnsiTheme="minorHAnsi" w:cs="Arial"/>
+        </w:rPr>
+        <w:t xml:space="preserve"> forma do </w:t>
       </w:r>
       <w:r>
         <w:rPr>
@@ -4835,20 +4737,25 @@
         <w:rPr>
           <w:rFonts w:asciiTheme="minorHAnsi" w:hAnsiTheme="minorHAnsi" w:cs="Arial"/>
         </w:rPr>
-        <w:t xml:space="preserve">, no valor unitário de </w:t>
-      </w:r>
-      <w:r>
-        <w:rPr>
-          <w:rFonts w:asciiTheme="minorHAnsi" w:hAnsiTheme="minorHAnsi" w:cs="Arial"/>
-          <w:highlight w:val="yellow"/>
-        </w:rPr>
-        <w:t>R$ --- (---),</w:t>
-      </w:r>
-      <w:r>
-        <w:rPr>
-          <w:rFonts w:asciiTheme="minorHAnsi" w:hAnsiTheme="minorHAnsi" w:cs="Arial"/>
-        </w:rPr>
-        <w:t xml:space="preserve"> </w:t>
+        <w:t>, no valor unitário de</w:t>
+      </w:r>
+      <w:r>
+        <w:rPr>
+          <w:rFonts w:asciiTheme="minorHAnsi" w:hAnsiTheme="minorHAnsi" w:cs="Arial"/>
+        </w:rPr>
+        <w:t xml:space="preserve"> R$ </w:t>
+      </w:r>
+      <w:r>
+        <w:rPr>
+          <w:rFonts w:asciiTheme="minorHAnsi" w:hAnsiTheme="minorHAnsi" w:cs="Arial"/>
+        </w:rPr>
+        <w:t>[valorParcelaSemestral]</w:t>
+      </w:r>
+      <w:r>
+        <w:rPr>
+          <w:rFonts w:asciiTheme="minorHAnsi" w:hAnsiTheme="minorHAnsi" w:cs="Arial"/>
+        </w:rPr>
+        <w:t xml:space="preserve">, </w:t>
       </w:r>
       <w:r>
         <w:rPr>
@@ -4859,15 +4766,14 @@
       <w:r>
         <w:rPr>
           <w:rFonts w:asciiTheme="minorHAnsi" w:hAnsiTheme="minorHAnsi" w:cs="Arial"/>
-          <w:highlight w:val="yellow"/>
-        </w:rPr>
-        <w:t>--- de --- de ---</w:t>
-      </w:r>
-      <w:r>
-        <w:rPr>
-          <w:rFonts w:asciiTheme="minorHAnsi" w:hAnsiTheme="minorHAnsi" w:cs="Arial"/>
-        </w:rPr>
-        <w:t xml:space="preserve"> e as demais em igual dia dos </w:t>
+        </w:rPr>
+        <w:t xml:space="preserve">[primeiroVencSemestral] </w:t>
+      </w:r>
+      <w:r>
+        <w:rPr>
+          <w:rFonts w:asciiTheme="minorHAnsi" w:hAnsiTheme="minorHAnsi" w:cs="Arial"/>
+        </w:rPr>
+        <w:t xml:space="preserve">e as demais em igual dia dos </w:t>
       </w:r>
       <w:r>
         <w:rPr>
@@ -4905,27 +4811,43 @@
         <w:rPr>
           <w:rFonts w:asciiTheme="minorHAnsi" w:hAnsiTheme="minorHAnsi" w:cs="Arial"/>
         </w:rPr>
-        <w:t xml:space="preserve">b.3) -   </w:t>
-      </w:r>
-      <w:r>
-        <w:rPr>
-          <w:rFonts w:asciiTheme="minorHAnsi" w:hAnsiTheme="minorHAnsi" w:cs="Arial"/>
-          <w:highlight w:val="yellow"/>
-        </w:rPr>
-        <w:t>---</w:t>
-      </w:r>
-      <w:r>
-        <w:rPr>
-          <w:rFonts w:asciiTheme="minorHAnsi" w:hAnsiTheme="minorHAnsi" w:cs="Arial"/>
-          <w:highlight w:val="yellow"/>
-        </w:rPr>
-        <w:t xml:space="preserve"> (---)</w:t>
-      </w:r>
-      <w:r>
-        <w:rPr>
-          <w:rFonts w:asciiTheme="minorHAnsi" w:hAnsiTheme="minorHAnsi" w:cs="Arial"/>
-        </w:rPr>
-        <w:t xml:space="preserve"> saldo remanescente ao final dos (12 /24 /36 /48 / 60) meses, corrigido monetariamente na forma do item 3.2 das normas gerais.</w:t>
+        <w:t xml:space="preserve">b.3) </w:t>
+      </w:r>
+      <w:r>
+        <w:rPr>
+          <w:rFonts w:asciiTheme="minorHAnsi" w:hAnsiTheme="minorHAnsi" w:cs="Arial"/>
+        </w:rPr>
+        <w:t>–</w:t>
+      </w:r>
+      <w:r>
+        <w:rPr>
+          <w:rFonts w:asciiTheme="minorHAnsi" w:hAnsiTheme="minorHAnsi" w:cs="Arial"/>
+        </w:rPr>
+        <w:t xml:space="preserve"> </w:t>
+      </w:r>
+      <w:r>
+        <w:rPr>
+          <w:rFonts w:asciiTheme="minorHAnsi" w:hAnsiTheme="minorHAnsi" w:cs="Arial"/>
+        </w:rPr>
+        <w:t>[saldoRemanescente]</w:t>
+      </w:r>
+      <w:r>
+        <w:rPr>
+          <w:rFonts w:asciiTheme="minorHAnsi" w:hAnsiTheme="minorHAnsi" w:cs="Arial"/>
+        </w:rPr>
+        <w:t xml:space="preserve"> saldo remanescente ao final dos</w:t>
+      </w:r>
+      <w:r>
+        <w:rPr>
+          <w:rFonts w:asciiTheme="minorHAnsi" w:hAnsiTheme="minorHAnsi" w:cs="Arial"/>
+        </w:rPr>
+        <w:t xml:space="preserve"> [totalMeses]</w:t>
+      </w:r>
+      <w:r>
+        <w:rPr>
+          <w:rFonts w:asciiTheme="minorHAnsi" w:hAnsiTheme="minorHAnsi" w:cs="Arial"/>
+        </w:rPr>
+        <w:t xml:space="preserve"> meses, corrigido monetariamente na forma do item 3.2 das normas gerais.</w:t>
       </w:r>
     </w:p>
     <w:p>
@@ -5698,6 +5620,7 @@
           <w:rFonts w:asciiTheme="minorHAnsi" w:hAnsiTheme="minorHAnsi" w:cs="Arial"/>
           <w:b/>
         </w:rPr>
+        <w:lastRenderedPageBreak/>
         <w:t>5.1.1</w:t>
       </w:r>
       <w:r>
@@ -6749,9 +6672,9 @@
         <w:tblLook w:val="04A0" w:firstRow="1" w:lastRow="0" w:firstColumn="1" w:lastColumn="0" w:noHBand="0" w:noVBand="1"/>
       </w:tblPr>
       <w:tblGrid>
-        <w:gridCol w:w="2447"/>
-        <w:gridCol w:w="2479"/>
-        <w:gridCol w:w="2443"/>
+        <w:gridCol w:w="2448"/>
+        <w:gridCol w:w="2483"/>
+        <w:gridCol w:w="2438"/>
       </w:tblGrid>
       <w:tr>
         <w:tc>
@@ -6836,6 +6759,12 @@
                 <w:rFonts w:asciiTheme="minorHAnsi" w:hAnsiTheme="minorHAnsi" w:cs="Arial"/>
               </w:rPr>
             </w:pPr>
+            <w:r>
+              <w:rPr>
+                <w:rFonts w:asciiTheme="minorHAnsi" w:hAnsiTheme="minorHAnsi" w:cs="Arial"/>
+              </w:rPr>
+              <w:t>[bancoCli]</w:t>
+            </w:r>
           </w:p>
         </w:tc>
         <w:tc>
@@ -6852,6 +6781,12 @@
                 <w:rFonts w:asciiTheme="minorHAnsi" w:hAnsiTheme="minorHAnsi" w:cs="Arial"/>
               </w:rPr>
             </w:pPr>
+            <w:r>
+              <w:rPr>
+                <w:rFonts w:asciiTheme="minorHAnsi" w:hAnsiTheme="minorHAnsi" w:cs="Arial"/>
+              </w:rPr>
+              <w:t>[agenciaCli]</w:t>
+            </w:r>
           </w:p>
         </w:tc>
         <w:tc>
@@ -6868,6 +6803,12 @@
                 <w:rFonts w:asciiTheme="minorHAnsi" w:hAnsiTheme="minorHAnsi" w:cs="Arial"/>
               </w:rPr>
             </w:pPr>
+            <w:r>
+              <w:rPr>
+                <w:rFonts w:asciiTheme="minorHAnsi" w:hAnsiTheme="minorHAnsi" w:cs="Arial"/>
+              </w:rPr>
+              <w:t>[contaCli]</w:t>
+            </w:r>
           </w:p>
         </w:tc>
       </w:tr>
@@ -6934,7 +6875,6 @@
           <w:rFonts w:asciiTheme="minorHAnsi" w:hAnsiTheme="minorHAnsi" w:cs="Arial"/>
           <w:b/>
         </w:rPr>
-        <w:lastRenderedPageBreak/>
         <w:t>CAPÍTULO VII</w:t>
       </w:r>
       <w:r>
@@ -7711,6 +7651,7 @@
           <w:rFonts w:asciiTheme="minorHAnsi" w:hAnsiTheme="minorHAnsi"/>
           <w:b/>
         </w:rPr>
+        <w:lastRenderedPageBreak/>
         <w:t>10</w:t>
       </w:r>
       <w:r>
@@ -7862,7 +7803,6 @@
           <w:rFonts w:asciiTheme="minorHAnsi" w:hAnsiTheme="minorHAnsi" w:cs="Arial"/>
           <w:b/>
         </w:rPr>
-        <w:lastRenderedPageBreak/>
         <w:t xml:space="preserve">CAPÍTULO </w:t>
       </w:r>
       <w:r>
@@ -9068,6 +9008,7 @@
           <w:rFonts w:asciiTheme="minorHAnsi" w:hAnsiTheme="minorHAnsi"/>
           <w:b/>
         </w:rPr>
+        <w:lastRenderedPageBreak/>
         <w:t>1</w:t>
       </w:r>
       <w:r>
@@ -9189,7 +9130,6 @@
         <w:rPr>
           <w:rFonts w:asciiTheme="minorHAnsi" w:hAnsiTheme="minorHAnsi"/>
         </w:rPr>
-        <w:lastRenderedPageBreak/>
         <w:t xml:space="preserve">a) – </w:t>
       </w:r>
       <w:r>
@@ -9544,106 +9484,12 @@
         </w:rPr>
         <w:t xml:space="preserve"> </w:t>
       </w:r>
-      <w:del w:id="15" w:author="Octacilio Garcia Junior" w:date="2022-10-20T21:43:00Z">
-        <w:r>
-          <w:rPr>
-            <w:rFonts w:asciiTheme="minorHAnsi" w:hAnsiTheme="minorHAnsi" w:cs="Arial"/>
-            <w:spacing w:val="-3"/>
-            <w:highlight w:val="yellow"/>
-          </w:rPr>
-          <w:delText>---</w:delText>
-        </w:r>
-        <w:r>
-          <w:rPr>
-            <w:rFonts w:asciiTheme="minorHAnsi" w:hAnsiTheme="minorHAnsi"/>
-          </w:rPr>
-          <w:delText xml:space="preserve"> de </w:delText>
-        </w:r>
-        <w:r>
-          <w:rPr>
-            <w:rFonts w:asciiTheme="minorHAnsi" w:hAnsiTheme="minorHAnsi" w:cs="Arial"/>
-            <w:spacing w:val="-3"/>
-            <w:highlight w:val="yellow"/>
-          </w:rPr>
-          <w:delText>---</w:delText>
-        </w:r>
-        <w:r>
-          <w:rPr>
-            <w:rFonts w:asciiTheme="minorHAnsi" w:hAnsiTheme="minorHAnsi"/>
-          </w:rPr>
-          <w:delText xml:space="preserve"> de 20</w:delText>
-        </w:r>
-        <w:r>
-          <w:rPr>
-            <w:rFonts w:asciiTheme="minorHAnsi" w:hAnsiTheme="minorHAnsi"/>
-          </w:rPr>
-          <w:delText>2</w:delText>
-        </w:r>
-        <w:r>
-          <w:rPr>
-            <w:rFonts w:asciiTheme="minorHAnsi" w:hAnsiTheme="minorHAnsi"/>
-          </w:rPr>
-          <w:delText>2</w:delText>
-        </w:r>
-        <w:r>
-          <w:rPr>
-            <w:rFonts w:asciiTheme="minorHAnsi" w:hAnsiTheme="minorHAnsi"/>
-          </w:rPr>
-          <w:delText>.</w:delText>
-        </w:r>
-      </w:del>
-      <w:ins w:id="16" w:author="Octacilio Garcia Junior" w:date="2022-10-20T21:43:00Z">
-        <w:r>
-          <w:rPr>
-            <w:rFonts w:ascii="Cascadia Mono" w:hAnsi="Cascadia Mono" w:cs="Cascadia Mono"/>
-            <w:sz w:val="19"/>
-            <w:szCs w:val="19"/>
-            <w:rPrChange w:id="17" w:author="Octacilio Garcia Junior" w:date="2022-10-20T21:43:00Z">
-              <w:rPr>
-                <w:rFonts w:ascii="Cascadia Mono" w:hAnsi="Cascadia Mono" w:cs="Cascadia Mono"/>
-                <w:color w:val="A31515"/>
-                <w:sz w:val="19"/>
-                <w:szCs w:val="19"/>
-              </w:rPr>
-            </w:rPrChange>
-          </w:rPr>
-          <w:t>[</w:t>
-        </w:r>
-        <w:proofErr w:type="spellStart"/>
-        <w:r>
-          <w:rPr>
-            <w:rFonts w:ascii="Cascadia Mono" w:hAnsi="Cascadia Mono" w:cs="Cascadia Mono"/>
-            <w:sz w:val="19"/>
-            <w:szCs w:val="19"/>
-            <w:rPrChange w:id="18" w:author="Octacilio Garcia Junior" w:date="2022-10-20T21:43:00Z">
-              <w:rPr>
-                <w:rFonts w:ascii="Cascadia Mono" w:hAnsi="Cascadia Mono" w:cs="Cascadia Mono"/>
-                <w:color w:val="A31515"/>
-                <w:sz w:val="19"/>
-                <w:szCs w:val="19"/>
-              </w:rPr>
-            </w:rPrChange>
-          </w:rPr>
-          <w:t>data_do_contrato</w:t>
-        </w:r>
-        <w:proofErr w:type="spellEnd"/>
-        <w:r>
-          <w:rPr>
-            <w:rFonts w:ascii="Cascadia Mono" w:hAnsi="Cascadia Mono" w:cs="Cascadia Mono"/>
-            <w:sz w:val="19"/>
-            <w:szCs w:val="19"/>
-            <w:rPrChange w:id="19" w:author="Octacilio Garcia Junior" w:date="2022-10-20T21:43:00Z">
-              <w:rPr>
-                <w:rFonts w:ascii="Cascadia Mono" w:hAnsi="Cascadia Mono" w:cs="Cascadia Mono"/>
-                <w:color w:val="A31515"/>
-                <w:sz w:val="19"/>
-                <w:szCs w:val="19"/>
-              </w:rPr>
-            </w:rPrChange>
-          </w:rPr>
-          <w:t>]</w:t>
-        </w:r>
-      </w:ins>
+      <w:r>
+        <w:rPr>
+          <w:rFonts w:asciiTheme="minorHAnsi" w:hAnsiTheme="minorHAnsi"/>
+        </w:rPr>
+        <w:t>[dataContrato]</w:t>
+      </w:r>
     </w:p>
     <w:p>
       <w:pPr>
@@ -9891,7 +9737,7 @@
               </w:rPr>
               <w:t xml:space="preserve">                         </w:t>
             </w:r>
-            <w:del w:id="20" w:author="Octacilio Garcia Junior" w:date="2022-10-20T21:44:00Z">
+            <w:del w:id="8" w:author="Octacilio Garcia Junior" w:date="2022-10-20T21:44:00Z">
               <w:r>
                 <w:rPr>
                   <w:rFonts w:asciiTheme="minorHAnsi" w:hAnsiTheme="minorHAnsi"/>
@@ -10034,13 +9880,21 @@
               </w:rPr>
               <w:t xml:space="preserve">Nome: </w:t>
             </w:r>
-            <w:ins w:id="21" w:author="Octacilio Garcia Junior" w:date="2022-10-20T21:44:00Z">
+            <w:r>
+              <w:rPr>
+                <w:rFonts w:asciiTheme="minorHAnsi" w:hAnsiTheme="minorHAnsi"/>
+                <w:sz w:val="20"/>
+                <w:szCs w:val="20"/>
+              </w:rPr>
+              <w:t>[nomeTestemunha1]</w:t>
+            </w:r>
+            <w:ins w:id="9" w:author="Octacilio Garcia Junior" w:date="2022-10-20T21:44:00Z">
               <w:r>
                 <w:rPr>
                   <w:rFonts w:ascii="Cascadia Mono" w:hAnsi="Cascadia Mono" w:cs="Cascadia Mono"/>
                   <w:sz w:val="19"/>
                   <w:szCs w:val="19"/>
-                  <w:rPrChange w:id="22" w:author="Octacilio Garcia Junior" w:date="2022-10-20T21:44:00Z">
+                  <w:rPrChange w:id="10" w:author="Octacilio Garcia Junior" w:date="2022-10-20T21:44:00Z">
                     <w:rPr>
                       <w:rFonts w:ascii="Cascadia Mono" w:hAnsi="Cascadia Mono" w:cs="Cascadia Mono"/>
                       <w:color w:val="A31515"/>
@@ -10074,7 +9928,15 @@
               </w:rPr>
               <w:t xml:space="preserve">Nome: </w:t>
             </w:r>
-            <w:ins w:id="23" w:author="Octacilio Garcia Junior" w:date="2022-10-20T21:44:00Z">
+            <w:r>
+              <w:rPr>
+                <w:rFonts w:asciiTheme="minorHAnsi" w:hAnsiTheme="minorHAnsi"/>
+                <w:sz w:val="20"/>
+                <w:szCs w:val="20"/>
+              </w:rPr>
+              <w:t>[nomeTestemunha2]</w:t>
+            </w:r>
+            <w:ins w:id="11" w:author="Octacilio Garcia Junior" w:date="2022-10-20T21:44:00Z">
               <w:r>
                 <w:rPr>
                   <w:rFonts w:ascii="Cascadia Mono" w:hAnsi="Cascadia Mono" w:cs="Cascadia Mono"/>
@@ -10116,23 +9978,21 @@
                 <w:szCs w:val="20"/>
               </w:rPr>
             </w:pPr>
-            <w:proofErr w:type="spellStart"/>
             <w:r>
               <w:rPr>
                 <w:rFonts w:asciiTheme="minorHAnsi" w:hAnsiTheme="minorHAnsi"/>
                 <w:sz w:val="20"/>
                 <w:szCs w:val="20"/>
               </w:rPr>
-              <w:t>End</w:t>
+              <w:t xml:space="preserve">End: </w:t>
             </w:r>
-            <w:proofErr w:type="spellEnd"/>
             <w:r>
               <w:rPr>
                 <w:rFonts w:asciiTheme="minorHAnsi" w:hAnsiTheme="minorHAnsi"/>
                 <w:sz w:val="20"/>
                 <w:szCs w:val="20"/>
               </w:rPr>
-              <w:t xml:space="preserve">: </w:t>
+              <w:t>[endTestemunha1]</w:t>
             </w:r>
           </w:p>
         </w:tc>
@@ -10148,23 +10008,21 @@
                 <w:szCs w:val="20"/>
               </w:rPr>
             </w:pPr>
-            <w:proofErr w:type="spellStart"/>
             <w:r>
               <w:rPr>
                 <w:rFonts w:asciiTheme="minorHAnsi" w:hAnsiTheme="minorHAnsi"/>
                 <w:sz w:val="20"/>
                 <w:szCs w:val="20"/>
               </w:rPr>
-              <w:t>End</w:t>
+              <w:t xml:space="preserve">End: </w:t>
             </w:r>
-            <w:proofErr w:type="spellEnd"/>
             <w:r>
               <w:rPr>
                 <w:rFonts w:asciiTheme="minorHAnsi" w:hAnsiTheme="minorHAnsi"/>
                 <w:sz w:val="20"/>
                 <w:szCs w:val="20"/>
               </w:rPr>
-              <w:t xml:space="preserve">: </w:t>
+              <w:t>[endTestemunha2]</w:t>
             </w:r>
           </w:p>
         </w:tc>
@@ -10190,6 +10048,14 @@
               </w:rPr>
               <w:t xml:space="preserve">RG: </w:t>
             </w:r>
+            <w:r>
+              <w:rPr>
+                <w:rFonts w:asciiTheme="minorHAnsi" w:hAnsiTheme="minorHAnsi"/>
+                <w:sz w:val="20"/>
+                <w:szCs w:val="20"/>
+              </w:rPr>
+              <w:t>[rgTestemunha1]</w:t>
+            </w:r>
           </w:p>
         </w:tc>
         <w:tc>
@@ -10212,7 +10078,15 @@
               </w:rPr>
               <w:t xml:space="preserve">RG: </w:t>
             </w:r>
-            <w:ins w:id="24" w:author="Octacilio Garcia Junior" w:date="2022-10-20T21:44:00Z">
+            <w:r>
+              <w:rPr>
+                <w:rFonts w:asciiTheme="minorHAnsi" w:hAnsiTheme="minorHAnsi"/>
+                <w:sz w:val="20"/>
+                <w:szCs w:val="20"/>
+              </w:rPr>
+              <w:t>[rgTestemunha2]</w:t>
+            </w:r>
+            <w:ins w:id="12" w:author="Octacilio Garcia Junior" w:date="2022-10-20T21:44:00Z">
               <w:r>
                 <w:rPr>
                   <w:rFonts w:asciiTheme="minorHAnsi" w:hAnsiTheme="minorHAnsi"/>
@@ -10271,25 +10145,7 @@
           <w:sz w:val="16"/>
           <w:szCs w:val="16"/>
         </w:rPr>
-        <w:t>(</w:t>
-      </w:r>
-      <w:proofErr w:type="spellStart"/>
-      <w:r>
-        <w:rPr>
-          <w:rFonts w:asciiTheme="minorHAnsi" w:hAnsiTheme="minorHAnsi"/>
-          <w:sz w:val="16"/>
-          <w:szCs w:val="16"/>
-        </w:rPr>
-        <w:t>Esta</w:t>
-      </w:r>
-      <w:proofErr w:type="spellEnd"/>
-      <w:r>
-        <w:rPr>
-          <w:rFonts w:asciiTheme="minorHAnsi" w:hAnsiTheme="minorHAnsi"/>
-          <w:sz w:val="16"/>
-          <w:szCs w:val="16"/>
-        </w:rPr>
-        <w:t xml:space="preserve"> folha de assinaturas integra o Quadro Resumo do </w:t>
+        <w:t xml:space="preserve">(Esta folha de assinaturas integra o Quadro Resumo do </w:t>
       </w:r>
       <w:r>
         <w:rPr>
@@ -11056,7 +10912,6 @@
         <w:lang w:eastAsia="zh-CN"/>
       </w:rPr>
     </w:pPr>
-    <w:proofErr w:type="spellStart"/>
     <w:r>
       <w:rPr>
         <w:rFonts w:eastAsia="Calibri"/>
@@ -11065,40 +10920,7 @@
         <w:szCs w:val="14"/>
         <w:lang w:eastAsia="zh-CN"/>
       </w:rPr>
-      <w:t>Campilho</w:t>
-    </w:r>
-    <w:proofErr w:type="spellEnd"/>
-    <w:r>
-      <w:rPr>
-        <w:rFonts w:eastAsia="Calibri"/>
-        <w:smallCaps/>
-        <w:sz w:val="14"/>
-        <w:szCs w:val="14"/>
-        <w:lang w:eastAsia="zh-CN"/>
-      </w:rPr>
-      <w:t xml:space="preserve">, Ribeiro Telles, </w:t>
-    </w:r>
-    <w:proofErr w:type="spellStart"/>
-    <w:r>
-      <w:rPr>
-        <w:rFonts w:eastAsia="Calibri"/>
-        <w:smallCaps/>
-        <w:sz w:val="14"/>
-        <w:szCs w:val="14"/>
-        <w:lang w:eastAsia="zh-CN"/>
-      </w:rPr>
-      <w:t>Schiappa</w:t>
-    </w:r>
-    <w:proofErr w:type="spellEnd"/>
-    <w:r>
-      <w:rPr>
-        <w:rFonts w:eastAsia="Calibri"/>
-        <w:smallCaps/>
-        <w:sz w:val="14"/>
-        <w:szCs w:val="14"/>
-        <w:lang w:eastAsia="zh-CN"/>
-      </w:rPr>
-      <w:t xml:space="preserve"> Cabral, Ulrich &amp; Associados (Portugal)</w:t>
+      <w:t>Campilho, Ribeiro Telles, Schiappa Cabral, Ulrich &amp; Associados (Portugal)</w:t>
     </w:r>
   </w:p>
   <w:p>
@@ -11117,7 +10939,6 @@
         <w:lang w:eastAsia="zh-CN"/>
       </w:rPr>
     </w:pPr>
-    <w:proofErr w:type="spellStart"/>
     <w:r>
       <w:rPr>
         <w:rFonts w:eastAsia="Calibri"/>
@@ -11126,40 +10947,7 @@
         <w:szCs w:val="14"/>
         <w:lang w:eastAsia="zh-CN"/>
       </w:rPr>
-      <w:t>Bakmas</w:t>
-    </w:r>
-    <w:proofErr w:type="spellEnd"/>
-    <w:r>
-      <w:rPr>
-        <w:rFonts w:eastAsia="Calibri"/>
-        <w:smallCaps/>
-        <w:sz w:val="14"/>
-        <w:szCs w:val="14"/>
-        <w:lang w:eastAsia="zh-CN"/>
-      </w:rPr>
-      <w:t xml:space="preserve"> &amp; </w:t>
-    </w:r>
-    <w:proofErr w:type="spellStart"/>
-    <w:r>
-      <w:rPr>
-        <w:rFonts w:eastAsia="Calibri"/>
-        <w:smallCaps/>
-        <w:sz w:val="14"/>
-        <w:szCs w:val="14"/>
-        <w:lang w:eastAsia="zh-CN"/>
-      </w:rPr>
-      <w:t>Asociados</w:t>
-    </w:r>
-    <w:proofErr w:type="spellEnd"/>
-    <w:r>
-      <w:rPr>
-        <w:rFonts w:eastAsia="Calibri"/>
-        <w:smallCaps/>
-        <w:sz w:val="14"/>
-        <w:szCs w:val="14"/>
-        <w:lang w:eastAsia="zh-CN"/>
-      </w:rPr>
-      <w:t xml:space="preserve"> (</w:t>
+      <w:t>Bakmas &amp; Asociados (</w:t>
     </w:r>
     <w:r>
       <w:rPr>
@@ -11281,51 +11069,7 @@
         <w:szCs w:val="14"/>
         <w:lang w:val="en-US" w:eastAsia="zh-CN"/>
       </w:rPr>
-      <w:t xml:space="preserve">Beyer </w:t>
-    </w:r>
-    <w:proofErr w:type="spellStart"/>
-    <w:r>
-      <w:rPr>
-        <w:rFonts w:eastAsia="Calibri"/>
-        <w:smallCaps/>
-        <w:sz w:val="14"/>
-        <w:szCs w:val="14"/>
-        <w:lang w:val="en-US" w:eastAsia="zh-CN"/>
-      </w:rPr>
-      <w:t>Rechtsanwaltsgesellschaft</w:t>
-    </w:r>
-    <w:proofErr w:type="spellEnd"/>
-    <w:r>
-      <w:rPr>
-        <w:rFonts w:eastAsia="Calibri"/>
-        <w:smallCaps/>
-        <w:sz w:val="14"/>
-        <w:szCs w:val="14"/>
-        <w:lang w:val="en-US" w:eastAsia="zh-CN"/>
-      </w:rPr>
-      <w:t xml:space="preserve"> MBH (</w:t>
-    </w:r>
-    <w:proofErr w:type="spellStart"/>
-    <w:r>
-      <w:rPr>
-        <w:rFonts w:eastAsia="Calibri"/>
-        <w:smallCaps/>
-        <w:sz w:val="14"/>
-        <w:szCs w:val="14"/>
-        <w:lang w:val="en-US" w:eastAsia="zh-CN"/>
-      </w:rPr>
-      <w:t>Alemanha</w:t>
-    </w:r>
-    <w:proofErr w:type="spellEnd"/>
-    <w:r>
-      <w:rPr>
-        <w:rFonts w:eastAsia="Calibri"/>
-        <w:smallCaps/>
-        <w:sz w:val="14"/>
-        <w:szCs w:val="14"/>
-        <w:lang w:val="en-US" w:eastAsia="zh-CN"/>
-      </w:rPr>
-      <w:t>)</w:t>
+      <w:t>Beyer Rechtsanwaltsgesellschaft MBH (Alemanha)</w:t>
     </w:r>
   </w:p>
   <w:p>
@@ -11343,7 +11087,6 @@
         <w:lang w:val="en-US" w:eastAsia="zh-CN"/>
       </w:rPr>
     </w:pPr>
-    <w:proofErr w:type="spellStart"/>
     <w:r>
       <w:rPr>
         <w:rFonts w:eastAsia="Calibri"/>
@@ -11352,18 +11095,7 @@
         <w:szCs w:val="14"/>
         <w:lang w:val="en-US" w:eastAsia="zh-CN"/>
       </w:rPr>
-      <w:t>DeHeng</w:t>
-    </w:r>
-    <w:proofErr w:type="spellEnd"/>
-    <w:r>
-      <w:rPr>
-        <w:rFonts w:eastAsia="Calibri"/>
-        <w:smallCaps/>
-        <w:sz w:val="14"/>
-        <w:szCs w:val="14"/>
-        <w:lang w:val="en-US" w:eastAsia="zh-CN"/>
-      </w:rPr>
-      <w:t xml:space="preserve"> Law Office (China)</w:t>
+      <w:t>DeHeng Law Office (China)</w:t>
     </w:r>
   </w:p>
   <w:p>
@@ -11601,55 +11333,7 @@
               <w:sz w:val="14"/>
               <w:lang w:eastAsia="zh-CN"/>
             </w:rPr>
-            <w:t xml:space="preserve">Heloisa </w:t>
-          </w:r>
-          <w:proofErr w:type="spellStart"/>
-          <w:r>
-            <w:rPr>
-              <w:rFonts w:eastAsia="Calibri"/>
-              <w:smallCaps/>
-              <w:spacing w:val="4"/>
-              <w:kern w:val="20"/>
-              <w:sz w:val="14"/>
-              <w:lang w:eastAsia="zh-CN"/>
-            </w:rPr>
-            <w:t>Bonciani</w:t>
-          </w:r>
-          <w:proofErr w:type="spellEnd"/>
-          <w:r>
-            <w:rPr>
-              <w:rFonts w:eastAsia="Calibri"/>
-              <w:smallCaps/>
-              <w:spacing w:val="4"/>
-              <w:kern w:val="20"/>
-              <w:sz w:val="14"/>
-              <w:lang w:eastAsia="zh-CN"/>
-            </w:rPr>
-            <w:t xml:space="preserve"> Nader </w:t>
-          </w:r>
-          <w:proofErr w:type="spellStart"/>
-          <w:r>
-            <w:rPr>
-              <w:rFonts w:eastAsia="Calibri"/>
-              <w:smallCaps/>
-              <w:spacing w:val="4"/>
-              <w:kern w:val="20"/>
-              <w:sz w:val="14"/>
-              <w:lang w:eastAsia="zh-CN"/>
-            </w:rPr>
-            <w:t>di</w:t>
-          </w:r>
-          <w:proofErr w:type="spellEnd"/>
-          <w:r>
-            <w:rPr>
-              <w:rFonts w:eastAsia="Calibri"/>
-              <w:smallCaps/>
-              <w:spacing w:val="4"/>
-              <w:kern w:val="20"/>
-              <w:sz w:val="14"/>
-              <w:lang w:eastAsia="zh-CN"/>
-            </w:rPr>
-            <w:t xml:space="preserve"> Cunto</w:t>
+            <w:t>Heloisa Bonciani Nader di Cunto</w:t>
           </w:r>
         </w:p>
       </w:tc>
@@ -11709,21 +11393,8 @@
               <w:sz w:val="14"/>
               <w:lang w:eastAsia="zh-CN"/>
             </w:rPr>
-            <w:t xml:space="preserve">Flávio Augusto </w:t>
+            <w:t>Flávio Augusto Cicivizzo</w:t>
           </w:r>
-          <w:proofErr w:type="spellStart"/>
-          <w:r>
-            <w:rPr>
-              <w:rFonts w:eastAsia="Calibri"/>
-              <w:smallCaps/>
-              <w:spacing w:val="4"/>
-              <w:kern w:val="20"/>
-              <w:sz w:val="14"/>
-              <w:lang w:eastAsia="zh-CN"/>
-            </w:rPr>
-            <w:t>Cicivizzo</w:t>
-          </w:r>
-          <w:proofErr w:type="spellEnd"/>
         </w:p>
       </w:tc>
     </w:tr>
@@ -11996,21 +11667,8 @@
               <w:sz w:val="14"/>
               <w:lang w:eastAsia="zh-CN"/>
             </w:rPr>
-            <w:t xml:space="preserve">Fabiana Conti Della </w:t>
+            <w:t>Fabiana Conti Della Manna</w:t>
           </w:r>
-          <w:proofErr w:type="spellStart"/>
-          <w:r>
-            <w:rPr>
-              <w:rFonts w:eastAsia="Calibri"/>
-              <w:smallCaps/>
-              <w:spacing w:val="4"/>
-              <w:kern w:val="20"/>
-              <w:sz w:val="14"/>
-              <w:lang w:eastAsia="zh-CN"/>
-            </w:rPr>
-            <w:t>Manna</w:t>
-          </w:r>
-          <w:proofErr w:type="spellEnd"/>
         </w:p>
       </w:tc>
     </w:tr>
@@ -12069,45 +11727,8 @@
               <w:sz w:val="14"/>
               <w:lang w:eastAsia="zh-CN"/>
             </w:rPr>
-            <w:t xml:space="preserve">Daniel Gustavo </w:t>
+            <w:t>Daniel Gustavo Magnane Sanfins</w:t>
           </w:r>
-          <w:proofErr w:type="spellStart"/>
-          <w:r>
-            <w:rPr>
-              <w:rFonts w:eastAsia="Calibri"/>
-              <w:smallCaps/>
-              <w:spacing w:val="4"/>
-              <w:kern w:val="20"/>
-              <w:sz w:val="14"/>
-              <w:lang w:eastAsia="zh-CN"/>
-            </w:rPr>
-            <w:t>Magnane</w:t>
-          </w:r>
-          <w:proofErr w:type="spellEnd"/>
-          <w:r>
-            <w:rPr>
-              <w:rFonts w:eastAsia="Calibri"/>
-              <w:smallCaps/>
-              <w:spacing w:val="4"/>
-              <w:kern w:val="20"/>
-              <w:sz w:val="14"/>
-              <w:lang w:eastAsia="zh-CN"/>
-            </w:rPr>
-            <w:t xml:space="preserve"> </w:t>
-          </w:r>
-          <w:proofErr w:type="spellStart"/>
-          <w:r>
-            <w:rPr>
-              <w:rFonts w:eastAsia="Calibri"/>
-              <w:smallCaps/>
-              <w:spacing w:val="4"/>
-              <w:kern w:val="20"/>
-              <w:sz w:val="14"/>
-              <w:lang w:eastAsia="zh-CN"/>
-            </w:rPr>
-            <w:t>Sanfins</w:t>
-          </w:r>
-          <w:proofErr w:type="spellEnd"/>
         </w:p>
       </w:tc>
       <w:tc>
@@ -12316,21 +11937,8 @@
               <w:sz w:val="14"/>
               <w:lang w:eastAsia="zh-CN"/>
             </w:rPr>
-            <w:t xml:space="preserve">Vanessa </w:t>
+            <w:t>Vanessa Scuro</w:t>
           </w:r>
-          <w:proofErr w:type="spellStart"/>
-          <w:r>
-            <w:rPr>
-              <w:rFonts w:eastAsia="Calibri"/>
-              <w:smallCaps/>
-              <w:spacing w:val="4"/>
-              <w:kern w:val="20"/>
-              <w:sz w:val="14"/>
-              <w:lang w:eastAsia="zh-CN"/>
-            </w:rPr>
-            <w:t>Scuro</w:t>
-          </w:r>
-          <w:proofErr w:type="spellEnd"/>
         </w:p>
       </w:tc>
     </w:tr>
@@ -12490,21 +12098,8 @@
               <w:sz w:val="14"/>
               <w:lang w:eastAsia="zh-CN"/>
             </w:rPr>
-            <w:t xml:space="preserve">Verônica </w:t>
+            <w:t>Verônica Sprangim</w:t>
           </w:r>
-          <w:proofErr w:type="spellStart"/>
-          <w:r>
-            <w:rPr>
-              <w:rFonts w:eastAsia="Calibri"/>
-              <w:smallCaps/>
-              <w:spacing w:val="4"/>
-              <w:kern w:val="20"/>
-              <w:sz w:val="14"/>
-              <w:lang w:eastAsia="zh-CN"/>
-            </w:rPr>
-            <w:t>Sprangim</w:t>
-          </w:r>
-          <w:proofErr w:type="spellEnd"/>
         </w:p>
       </w:tc>
       <w:tc>
@@ -12563,31 +12158,7 @@
               <w:sz w:val="14"/>
               <w:lang w:eastAsia="zh-CN"/>
             </w:rPr>
-            <w:t xml:space="preserve">Rodrigo </w:t>
-          </w:r>
-          <w:proofErr w:type="spellStart"/>
-          <w:r>
-            <w:rPr>
-              <w:rFonts w:eastAsia="Calibri"/>
-              <w:smallCaps/>
-              <w:spacing w:val="4"/>
-              <w:kern w:val="20"/>
-              <w:sz w:val="14"/>
-              <w:lang w:eastAsia="zh-CN"/>
-            </w:rPr>
-            <w:t>Scalamandré</w:t>
-          </w:r>
-          <w:proofErr w:type="spellEnd"/>
-          <w:r>
-            <w:rPr>
-              <w:rFonts w:eastAsia="Calibri"/>
-              <w:smallCaps/>
-              <w:spacing w:val="4"/>
-              <w:kern w:val="20"/>
-              <w:sz w:val="14"/>
-              <w:lang w:eastAsia="zh-CN"/>
-            </w:rPr>
-            <w:t xml:space="preserve"> Duarte Garcia</w:t>
+            <w:t>Rodrigo Scalamandré Duarte Garcia</w:t>
           </w:r>
         </w:p>
       </w:tc>
@@ -12677,31 +12248,7 @@
               <w:sz w:val="14"/>
               <w:lang w:eastAsia="zh-CN"/>
             </w:rPr>
-            <w:t xml:space="preserve">Guilherme </w:t>
-          </w:r>
-          <w:proofErr w:type="spellStart"/>
-          <w:r>
-            <w:rPr>
-              <w:rFonts w:eastAsia="Calibri"/>
-              <w:smallCaps/>
-              <w:spacing w:val="4"/>
-              <w:kern w:val="20"/>
-              <w:sz w:val="14"/>
-              <w:lang w:eastAsia="zh-CN"/>
-            </w:rPr>
-            <w:t>Caffaro</w:t>
-          </w:r>
-          <w:proofErr w:type="spellEnd"/>
-          <w:r>
-            <w:rPr>
-              <w:rFonts w:eastAsia="Calibri"/>
-              <w:smallCaps/>
-              <w:spacing w:val="4"/>
-              <w:kern w:val="20"/>
-              <w:sz w:val="14"/>
-              <w:lang w:eastAsia="zh-CN"/>
-            </w:rPr>
-            <w:t xml:space="preserve"> Terra</w:t>
+            <w:t>Guilherme Caffaro Terra</w:t>
           </w:r>
         </w:p>
       </w:tc>
@@ -12761,9 +12308,8 @@
               <w:sz w:val="14"/>
               <w:lang w:eastAsia="zh-CN"/>
             </w:rPr>
-            <w:t xml:space="preserve">Gabriela G. </w:t>
+            <w:t xml:space="preserve">Gabriela G. Quartucci </w:t>
           </w:r>
-          <w:proofErr w:type="spellStart"/>
           <w:r>
             <w:rPr>
               <w:rFonts w:eastAsia="Calibri"/>
@@ -12773,43 +12319,7 @@
               <w:sz w:val="14"/>
               <w:lang w:eastAsia="zh-CN"/>
             </w:rPr>
-            <w:t>Quartucci</w:t>
-          </w:r>
-          <w:proofErr w:type="spellEnd"/>
-          <w:r>
-            <w:rPr>
-              <w:rFonts w:eastAsia="Calibri"/>
-              <w:smallCaps/>
-              <w:spacing w:val="4"/>
-              <w:kern w:val="20"/>
-              <w:sz w:val="14"/>
-              <w:lang w:eastAsia="zh-CN"/>
-            </w:rPr>
-            <w:t xml:space="preserve"> </w:t>
-          </w:r>
-          <w:proofErr w:type="spellStart"/>
-          <w:r>
-            <w:rPr>
-              <w:rFonts w:eastAsia="Calibri"/>
-              <w:smallCaps/>
-              <w:spacing w:val="4"/>
-              <w:kern w:val="20"/>
-              <w:sz w:val="14"/>
-              <w:lang w:eastAsia="zh-CN"/>
-            </w:rPr>
-            <w:t>Guaritá</w:t>
-          </w:r>
-          <w:proofErr w:type="spellEnd"/>
-          <w:r>
-            <w:rPr>
-              <w:rFonts w:eastAsia="Calibri"/>
-              <w:smallCaps/>
-              <w:spacing w:val="4"/>
-              <w:kern w:val="20"/>
-              <w:sz w:val="14"/>
-              <w:lang w:eastAsia="zh-CN"/>
-            </w:rPr>
-            <w:t xml:space="preserve"> Bento</w:t>
+            <w:t>Guaritá Bento</w:t>
           </w:r>
         </w:p>
       </w:tc>
@@ -12886,7 +12396,6 @@
               <w:lang w:eastAsia="zh-CN"/>
             </w:rPr>
           </w:pPr>
-          <w:proofErr w:type="spellStart"/>
           <w:r>
             <w:rPr>
               <w:rFonts w:eastAsia="Calibri"/>
@@ -12896,19 +12405,7 @@
               <w:sz w:val="14"/>
               <w:lang w:eastAsia="zh-CN"/>
             </w:rPr>
-            <w:t>Alexsander</w:t>
-          </w:r>
-          <w:proofErr w:type="spellEnd"/>
-          <w:r>
-            <w:rPr>
-              <w:rFonts w:eastAsia="Calibri"/>
-              <w:smallCaps/>
-              <w:spacing w:val="4"/>
-              <w:kern w:val="20"/>
-              <w:sz w:val="14"/>
-              <w:lang w:eastAsia="zh-CN"/>
-            </w:rPr>
-            <w:t xml:space="preserve"> Fernandes de Andrade</w:t>
+            <w:t>Alexsander Fernandes de Andrade</w:t>
           </w:r>
         </w:p>
       </w:tc>
@@ -13170,31 +12667,7 @@
               <w:sz w:val="14"/>
               <w:lang w:eastAsia="zh-CN"/>
             </w:rPr>
-            <w:t xml:space="preserve">Juliana </w:t>
-          </w:r>
-          <w:proofErr w:type="spellStart"/>
-          <w:r>
-            <w:rPr>
-              <w:rFonts w:eastAsia="Calibri"/>
-              <w:smallCaps/>
-              <w:spacing w:val="4"/>
-              <w:kern w:val="20"/>
-              <w:sz w:val="14"/>
-              <w:lang w:eastAsia="zh-CN"/>
-            </w:rPr>
-            <w:t>Oide</w:t>
-          </w:r>
-          <w:proofErr w:type="spellEnd"/>
-          <w:r>
-            <w:rPr>
-              <w:rFonts w:eastAsia="Calibri"/>
-              <w:smallCaps/>
-              <w:spacing w:val="4"/>
-              <w:kern w:val="20"/>
-              <w:sz w:val="14"/>
-              <w:lang w:eastAsia="zh-CN"/>
-            </w:rPr>
-            <w:t xml:space="preserve"> Pestana</w:t>
+            <w:t>Juliana Oide Pestana</w:t>
           </w:r>
         </w:p>
       </w:tc>
@@ -13452,45 +12925,8 @@
               <w:sz w:val="14"/>
               <w:lang w:eastAsia="zh-CN"/>
             </w:rPr>
-            <w:t xml:space="preserve">Larissa </w:t>
+            <w:t>Larissa Paschoalini Boscolo</w:t>
           </w:r>
-          <w:proofErr w:type="spellStart"/>
-          <w:r>
-            <w:rPr>
-              <w:rFonts w:eastAsia="Calibri"/>
-              <w:smallCaps/>
-              <w:spacing w:val="4"/>
-              <w:kern w:val="20"/>
-              <w:sz w:val="14"/>
-              <w:lang w:eastAsia="zh-CN"/>
-            </w:rPr>
-            <w:t>Paschoalini</w:t>
-          </w:r>
-          <w:proofErr w:type="spellEnd"/>
-          <w:r>
-            <w:rPr>
-              <w:rFonts w:eastAsia="Calibri"/>
-              <w:smallCaps/>
-              <w:spacing w:val="4"/>
-              <w:kern w:val="20"/>
-              <w:sz w:val="14"/>
-              <w:lang w:eastAsia="zh-CN"/>
-            </w:rPr>
-            <w:t xml:space="preserve"> </w:t>
-          </w:r>
-          <w:proofErr w:type="spellStart"/>
-          <w:r>
-            <w:rPr>
-              <w:rFonts w:eastAsia="Calibri"/>
-              <w:smallCaps/>
-              <w:spacing w:val="4"/>
-              <w:kern w:val="20"/>
-              <w:sz w:val="14"/>
-              <w:lang w:eastAsia="zh-CN"/>
-            </w:rPr>
-            <w:t>Boscolo</w:t>
-          </w:r>
-          <w:proofErr w:type="spellEnd"/>
         </w:p>
       </w:tc>
       <w:tc>
@@ -13575,7 +13011,6 @@
               <w:lang w:eastAsia="zh-CN"/>
             </w:rPr>
           </w:pPr>
-          <w:proofErr w:type="spellStart"/>
           <w:r>
             <w:rPr>
               <w:rFonts w:eastAsia="Calibri"/>
@@ -13585,19 +13020,7 @@
               <w:sz w:val="14"/>
               <w:lang w:eastAsia="zh-CN"/>
             </w:rPr>
-            <w:t>Taysa</w:t>
-          </w:r>
-          <w:proofErr w:type="spellEnd"/>
-          <w:r>
-            <w:rPr>
-              <w:rFonts w:eastAsia="Calibri"/>
-              <w:smallCaps/>
-              <w:spacing w:val="4"/>
-              <w:kern w:val="20"/>
-              <w:sz w:val="14"/>
-              <w:lang w:eastAsia="zh-CN"/>
-            </w:rPr>
-            <w:t xml:space="preserve"> Soto Ferreira</w:t>
+            <w:t>Taysa Soto Ferreira</w:t>
           </w:r>
         </w:p>
       </w:tc>
@@ -13787,31 +13210,7 @@
               <w:sz w:val="14"/>
               <w:lang w:eastAsia="zh-CN"/>
             </w:rPr>
-            <w:t xml:space="preserve">Bárbara </w:t>
-          </w:r>
-          <w:proofErr w:type="spellStart"/>
-          <w:r>
-            <w:rPr>
-              <w:rFonts w:eastAsia="Calibri"/>
-              <w:smallCaps/>
-              <w:spacing w:val="4"/>
-              <w:kern w:val="20"/>
-              <w:sz w:val="14"/>
-              <w:lang w:eastAsia="zh-CN"/>
-            </w:rPr>
-            <w:t>Pupin</w:t>
-          </w:r>
-          <w:proofErr w:type="spellEnd"/>
-          <w:r>
-            <w:rPr>
-              <w:rFonts w:eastAsia="Calibri"/>
-              <w:smallCaps/>
-              <w:spacing w:val="4"/>
-              <w:kern w:val="20"/>
-              <w:sz w:val="14"/>
-              <w:lang w:eastAsia="zh-CN"/>
-            </w:rPr>
-            <w:t xml:space="preserve"> de Almeida</w:t>
+            <w:t>Bárbara Pupin de Almeida</w:t>
           </w:r>
         </w:p>
       </w:tc>
@@ -13853,7 +13252,6 @@
               <w:lang w:eastAsia="zh-CN"/>
             </w:rPr>
           </w:pPr>
-          <w:proofErr w:type="gramStart"/>
           <w:r>
             <w:rPr>
               <w:rFonts w:eastAsia="Calibri"/>
@@ -13863,19 +13261,7 @@
               <w:sz w:val="14"/>
               <w:lang w:eastAsia="zh-CN"/>
             </w:rPr>
-            <w:t>Carolina  F.</w:t>
-          </w:r>
-          <w:proofErr w:type="gramEnd"/>
-          <w:r>
-            <w:rPr>
-              <w:rFonts w:eastAsia="Calibri"/>
-              <w:smallCaps/>
-              <w:spacing w:val="4"/>
-              <w:kern w:val="20"/>
-              <w:sz w:val="14"/>
-              <w:lang w:eastAsia="zh-CN"/>
-            </w:rPr>
-            <w:t xml:space="preserve"> C. Loyola Borba</w:t>
+            <w:t>Carolina  F. C. Loyola Borba</w:t>
           </w:r>
         </w:p>
       </w:tc>
@@ -15228,6 +14614,23 @@
 </file>
 
 <file path=customXml/item1.xml><?xml version="1.0" encoding="utf-8"?>
+<p:properties xmlns:p="http://schemas.microsoft.com/office/2006/metadata/properties" xmlns:xsi="http://www.w3.org/2001/XMLSchema-instance">
+  <documentManagement>
+    <Cliente xmlns="c014e627-93d7-46fe-8e9d-a17821baec9b">43795</Cliente>
+    <Descricao xmlns="c014e627-93d7-46fe-8e9d-a17821baec9b">com força escritura - QUADRO RESUMO - revisado pelo cliente.</Descricao>
+    <Autor xmlns="c014e627-93d7-46fe-8e9d-a17821baec9b">José Guilherme Dias</Autor>
+    <Processo xmlns="c014e627-93d7-46fe-8e9d-a17821baec9b">027</Processo>
+    <Area xmlns="c014e627-93d7-46fe-8e9d-a17821baec9b">Imobiliário</Area>
+    <Caso xmlns="c014e627-93d7-46fe-8e9d-a17821baec9b">027.01 LOTEAMENTO - FAZENDA LIBERDADE - ARARAQUARA</Caso>
+    <UltimaAtualizacao xmlns="c014e627-93d7-46fe-8e9d-a17821baec9b">22/02/2022 12:46:24 por Jose Guilherme</UltimaAtualizacao>
+    <SubProcesso xmlns="c014e627-93d7-46fe-8e9d-a17821baec9b">027.01</SubProcesso>
+    <TipoDocumento xmlns="c014e627-93d7-46fe-8e9d-a17821baec9b">instrumento particular</TipoDocumento>
+    <Extensao xmlns="c014e627-93d7-46fe-8e9d-a17821baec9b">DOCX</Extensao>
+  </documentManagement>
+</p:properties>
+</file>
+
+<file path=customXml/item2.xml><?xml version="1.0" encoding="utf-8"?>
 <ct:contentTypeSchema xmlns:ct="http://schemas.microsoft.com/office/2006/metadata/contentType" xmlns:ma="http://schemas.microsoft.com/office/2006/metadata/properties/metaAttributes" ct:_="" ma:_="" ma:contentTypeName="Documento" ma:contentTypeID="0x0101003111EF8F77B4074A8F4C35810C023523" ma:contentTypeVersion="24" ma:contentTypeDescription="Crie um novo documento." ma:contentTypeScope="" ma:versionID="6f14e71b0ec58c632de1c282a243e2f8">
   <xsd:schema xmlns:xsd="http://www.w3.org/2001/XMLSchema" xmlns:xs="http://www.w3.org/2001/XMLSchema" xmlns:p="http://schemas.microsoft.com/office/2006/metadata/properties" xmlns:ns2="c014e627-93d7-46fe-8e9d-a17821baec9b" xmlns:ns3="a93b5603-eb36-4ddf-96a6-f5690edb5247" targetNamespace="http://schemas.microsoft.com/office/2006/metadata/properties" ma:root="true" ma:fieldsID="d01db7226cf5a2ce4f9b6223a656af97" ns2:_="" ns3:_="">
     <xsd:import namespace="c014e627-93d7-46fe-8e9d-a17821baec9b"/>
@@ -15528,24 +14931,11 @@
 </ct:contentTypeSchema>
 </file>
 
-<file path=customXml/item2.xml><?xml version="1.0" encoding="utf-8"?>
-<p:properties xmlns:p="http://schemas.microsoft.com/office/2006/metadata/properties" xmlns:xsi="http://www.w3.org/2001/XMLSchema-instance">
-  <documentManagement>
-    <Cliente xmlns="c014e627-93d7-46fe-8e9d-a17821baec9b">43795</Cliente>
-    <Descricao xmlns="c014e627-93d7-46fe-8e9d-a17821baec9b">com força escritura - QUADRO RESUMO - revisado pelo cliente.</Descricao>
-    <Autor xmlns="c014e627-93d7-46fe-8e9d-a17821baec9b">José Guilherme Dias</Autor>
-    <Processo xmlns="c014e627-93d7-46fe-8e9d-a17821baec9b">027</Processo>
-    <Area xmlns="c014e627-93d7-46fe-8e9d-a17821baec9b">Imobiliário</Area>
-    <Caso xmlns="c014e627-93d7-46fe-8e9d-a17821baec9b">027.01 LOTEAMENTO - FAZENDA LIBERDADE - ARARAQUARA</Caso>
-    <UltimaAtualizacao xmlns="c014e627-93d7-46fe-8e9d-a17821baec9b">22/02/2022 12:46:24 por Jose Guilherme</UltimaAtualizacao>
-    <SubProcesso xmlns="c014e627-93d7-46fe-8e9d-a17821baec9b">027.01</SubProcesso>
-    <TipoDocumento xmlns="c014e627-93d7-46fe-8e9d-a17821baec9b">instrumento particular</TipoDocumento>
-    <Extensao xmlns="c014e627-93d7-46fe-8e9d-a17821baec9b">DOCX</Extensao>
-  </documentManagement>
-</p:properties>
+<file path=customXml/item3.xml><?xml version="1.0" encoding="utf-8"?>
+<b:Sources xmlns:b="http://schemas.openxmlformats.org/officeDocument/2006/bibliography" xmlns="http://schemas.openxmlformats.org/officeDocument/2006/bibliography" SelectedStyle="" StyleName=""/>
 </file>
 
-<file path=customXml/item3.xml><?xml version="1.0" encoding="utf-8"?>
+<file path=customXml/item4.xml><?xml version="1.0" encoding="utf-8"?>
 <?mso-contentType ?>
 <FormTemplates xmlns="http://schemas.microsoft.com/sharepoint/v3/contenttype/forms">
   <Display>DocumentLibraryForm</Display>
@@ -15554,11 +14944,16 @@
 </FormTemplates>
 </file>
 
-<file path=customXml/item4.xml><?xml version="1.0" encoding="utf-8"?>
-<b:Sources xmlns:b="http://schemas.openxmlformats.org/officeDocument/2006/bibliography" xmlns="http://schemas.openxmlformats.org/officeDocument/2006/bibliography" SelectedStyle="" StyleName=""/>
+<file path=customXml/itemProps1.xml><?xml version="1.0" encoding="utf-8"?>
+<ds:datastoreItem xmlns:ds="http://schemas.openxmlformats.org/officeDocument/2006/customXml" ds:itemID="{2C93E8AA-E6BD-49D7-AF91-AFD49A7C77AA}">
+  <ds:schemaRefs>
+    <ds:schemaRef ds:uri="http://schemas.microsoft.com/office/2006/metadata/properties"/>
+    <ds:schemaRef ds:uri="c014e627-93d7-46fe-8e9d-a17821baec9b"/>
+  </ds:schemaRefs>
+</ds:datastoreItem>
 </file>
 
-<file path=customXml/itemProps1.xml><?xml version="1.0" encoding="utf-8"?>
+<file path=customXml/itemProps2.xml><?xml version="1.0" encoding="utf-8"?>
 <ds:datastoreItem xmlns:ds="http://schemas.openxmlformats.org/officeDocument/2006/customXml" ds:itemID="{C7862EEB-9243-44EC-BE2A-43C4C249B420}">
   <ds:schemaRefs>
     <ds:schemaRef ds:uri="http://schemas.microsoft.com/office/2006/metadata/contentType"/>
@@ -15577,27 +14972,18 @@
 </ds:datastoreItem>
 </file>
 
-<file path=customXml/itemProps2.xml><?xml version="1.0" encoding="utf-8"?>
-<ds:datastoreItem xmlns:ds="http://schemas.openxmlformats.org/officeDocument/2006/customXml" ds:itemID="{2C93E8AA-E6BD-49D7-AF91-AFD49A7C77AA}">
+<file path=customXml/itemProps3.xml><?xml version="1.0" encoding="utf-8"?>
+<ds:datastoreItem xmlns:ds="http://schemas.openxmlformats.org/officeDocument/2006/customXml" ds:itemID="{AF696B9E-A031-4862-AEFE-EC4AD84B6A08}">
   <ds:schemaRefs>
-    <ds:schemaRef ds:uri="http://schemas.microsoft.com/office/2006/metadata/properties"/>
-    <ds:schemaRef ds:uri="c014e627-93d7-46fe-8e9d-a17821baec9b"/>
+    <ds:schemaRef ds:uri="http://schemas.openxmlformats.org/officeDocument/2006/bibliography"/>
   </ds:schemaRefs>
 </ds:datastoreItem>
 </file>
 
-<file path=customXml/itemProps3.xml><?xml version="1.0" encoding="utf-8"?>
+<file path=customXml/itemProps4.xml><?xml version="1.0" encoding="utf-8"?>
 <ds:datastoreItem xmlns:ds="http://schemas.openxmlformats.org/officeDocument/2006/customXml" ds:itemID="{368AFD08-B1D6-45BF-8868-A2686BBE348D}">
   <ds:schemaRefs>
     <ds:schemaRef ds:uri="http://schemas.microsoft.com/sharepoint/v3/contenttype/forms"/>
   </ds:schemaRefs>
 </ds:datastoreItem>
-</file>
-
-<file path=customXml/itemProps4.xml><?xml version="1.0" encoding="utf-8"?>
-<ds:datastoreItem xmlns:ds="http://schemas.openxmlformats.org/officeDocument/2006/customXml" ds:itemID="{AF696B9E-A031-4862-AEFE-EC4AD84B6A08}">
-  <ds:schemaRefs>
-    <ds:schemaRef ds:uri="http://schemas.openxmlformats.org/officeDocument/2006/bibliography"/>
-  </ds:schemaRefs>
-</ds:datastoreItem>
 </file>
</xml_diff>